<commit_message>
commit to upload. PGE
</commit_message>
<xml_diff>
--- a/documentos projeto/PGP03.docx
+++ b/documentos projeto/PGP03.docx
@@ -5,7 +5,7 @@
     <w:tbl>
       <w:tblPr>
         <w:jc w:val="left"/>
-        <w:tblInd w:w="-5" w:type="dxa"/>
+        <w:tblInd w:w="-10" w:type="dxa"/>
         <w:tblBorders>
           <w:top w:val="single" w:sz="4" w:space="0" w:color="999999"/>
           <w:left w:val="single" w:sz="4" w:space="0" w:color="999999"/>
@@ -16,16 +16,16 @@
         </w:tblBorders>
         <w:tblCellMar>
           <w:top w:w="0" w:type="dxa"/>
-          <w:left w:w="23" w:type="dxa"/>
+          <w:left w:w="18" w:type="dxa"/>
           <w:bottom w:w="0" w:type="dxa"/>
           <w:right w:w="0" w:type="dxa"/>
         </w:tblCellMar>
       </w:tblPr>
       <w:tblGrid>
-        <w:gridCol w:w="735"/>
-        <w:gridCol w:w="1128"/>
+        <w:gridCol w:w="734"/>
+        <w:gridCol w:w="1127"/>
         <w:gridCol w:w="2419"/>
-        <w:gridCol w:w="4390"/>
+        <w:gridCol w:w="4391"/>
       </w:tblGrid>
       <w:tr>
         <w:trPr>
@@ -34,7 +34,7 @@
         </w:trPr>
         <w:tc>
           <w:tcPr>
-            <w:tcW w:w="8672" w:type="dxa"/>
+            <w:tcW w:w="8671" w:type="dxa"/>
             <w:gridSpan w:val="4"/>
             <w:tcBorders>
               <w:top w:val="single" w:sz="4" w:space="0" w:color="999999"/>
@@ -46,7 +46,7 @@
             </w:tcBorders>
             <w:shd w:fill="DBE5F1" w:val="clear"/>
             <w:tcMar>
-              <w:left w:w="23" w:type="dxa"/>
+              <w:left w:w="18" w:type="dxa"/>
             </w:tcMar>
             <w:vAlign w:val="center"/>
           </w:tcPr>
@@ -73,7 +73,7 @@
         </w:trPr>
         <w:tc>
           <w:tcPr>
-            <w:tcW w:w="735" w:type="dxa"/>
+            <w:tcW w:w="734" w:type="dxa"/>
             <w:tcBorders>
               <w:top w:val="single" w:sz="4" w:space="0" w:color="999999"/>
               <w:left w:val="single" w:sz="4" w:space="0" w:color="999999"/>
@@ -84,7 +84,7 @@
             </w:tcBorders>
             <w:shd w:fill="DBE5F1" w:val="clear"/>
             <w:tcMar>
-              <w:left w:w="23" w:type="dxa"/>
+              <w:left w:w="18" w:type="dxa"/>
             </w:tcMar>
             <w:vAlign w:val="center"/>
           </w:tcPr>
@@ -105,7 +105,7 @@
         </w:tc>
         <w:tc>
           <w:tcPr>
-            <w:tcW w:w="1128" w:type="dxa"/>
+            <w:tcW w:w="1127" w:type="dxa"/>
             <w:tcBorders>
               <w:top w:val="single" w:sz="4" w:space="0" w:color="999999"/>
               <w:left w:val="single" w:sz="4" w:space="0" w:color="999999"/>
@@ -116,7 +116,7 @@
             </w:tcBorders>
             <w:shd w:fill="DBE5F1" w:val="clear"/>
             <w:tcMar>
-              <w:left w:w="23" w:type="dxa"/>
+              <w:left w:w="18" w:type="dxa"/>
             </w:tcMar>
             <w:vAlign w:val="center"/>
           </w:tcPr>
@@ -148,7 +148,7 @@
             </w:tcBorders>
             <w:shd w:fill="DBE5F1" w:val="clear"/>
             <w:tcMar>
-              <w:left w:w="23" w:type="dxa"/>
+              <w:left w:w="18" w:type="dxa"/>
             </w:tcMar>
             <w:vAlign w:val="center"/>
           </w:tcPr>
@@ -169,7 +169,7 @@
         </w:tc>
         <w:tc>
           <w:tcPr>
-            <w:tcW w:w="4390" w:type="dxa"/>
+            <w:tcW w:w="4391" w:type="dxa"/>
             <w:tcBorders>
               <w:top w:val="single" w:sz="4" w:space="0" w:color="999999"/>
               <w:left w:val="single" w:sz="4" w:space="0" w:color="999999"/>
@@ -180,7 +180,7 @@
             </w:tcBorders>
             <w:shd w:fill="DBE5F1" w:val="clear"/>
             <w:tcMar>
-              <w:left w:w="23" w:type="dxa"/>
+              <w:left w:w="18" w:type="dxa"/>
             </w:tcMar>
             <w:vAlign w:val="center"/>
           </w:tcPr>
@@ -207,7 +207,7 @@
         </w:trPr>
         <w:tc>
           <w:tcPr>
-            <w:tcW w:w="735" w:type="dxa"/>
+            <w:tcW w:w="734" w:type="dxa"/>
             <w:tcBorders>
               <w:top w:val="single" w:sz="4" w:space="0" w:color="999999"/>
               <w:left w:val="single" w:sz="4" w:space="0" w:color="999999"/>
@@ -218,7 +218,7 @@
             </w:tcBorders>
             <w:shd w:fill="FFFFFF" w:val="clear"/>
             <w:tcMar>
-              <w:left w:w="23" w:type="dxa"/>
+              <w:left w:w="18" w:type="dxa"/>
             </w:tcMar>
             <w:vAlign w:val="center"/>
           </w:tcPr>
@@ -235,7 +235,7 @@
         </w:tc>
         <w:tc>
           <w:tcPr>
-            <w:tcW w:w="1128" w:type="dxa"/>
+            <w:tcW w:w="1127" w:type="dxa"/>
             <w:tcBorders>
               <w:top w:val="single" w:sz="4" w:space="0" w:color="999999"/>
               <w:left w:val="single" w:sz="4" w:space="0" w:color="999999"/>
@@ -246,7 +246,7 @@
             </w:tcBorders>
             <w:shd w:fill="FFFFFF" w:val="clear"/>
             <w:tcMar>
-              <w:left w:w="23" w:type="dxa"/>
+              <w:left w:w="18" w:type="dxa"/>
             </w:tcMar>
             <w:vAlign w:val="center"/>
           </w:tcPr>
@@ -274,7 +274,7 @@
             </w:tcBorders>
             <w:shd w:fill="FFFFFF" w:val="clear"/>
             <w:tcMar>
-              <w:left w:w="23" w:type="dxa"/>
+              <w:left w:w="18" w:type="dxa"/>
             </w:tcMar>
             <w:vAlign w:val="center"/>
           </w:tcPr>
@@ -291,7 +291,7 @@
         </w:tc>
         <w:tc>
           <w:tcPr>
-            <w:tcW w:w="4390" w:type="dxa"/>
+            <w:tcW w:w="4391" w:type="dxa"/>
             <w:tcBorders>
               <w:top w:val="single" w:sz="4" w:space="0" w:color="999999"/>
               <w:left w:val="single" w:sz="4" w:space="0" w:color="999999"/>
@@ -302,7 +302,7 @@
             </w:tcBorders>
             <w:shd w:fill="FFFFFF" w:val="clear"/>
             <w:tcMar>
-              <w:left w:w="23" w:type="dxa"/>
+              <w:left w:w="18" w:type="dxa"/>
             </w:tcMar>
             <w:vAlign w:val="center"/>
           </w:tcPr>
@@ -752,15 +752,16 @@
     <w:p>
       <w:pPr>
         <w:pStyle w:val="Normal"/>
-        <w:rPr/>
-      </w:pPr>
-      <w:r>
-        <w:rPr/>
-        <w:t xml:space="preserve">Este documento tem a </w:t>
-      </w:r>
-      <w:r>
-        <w:rPr/>
-        <w:t>finalidade</w:t>
+        <w:jc w:val="both"/>
+        <w:rPr/>
+      </w:pPr>
+      <w:r>
+        <w:rPr/>
+        <w:t xml:space="preserve">Este documento tem a finalidade </w:t>
+      </w:r>
+      <w:r>
+        <w:rPr/>
+        <w:t>de definir como o projeto será executado, controlado, monitorado e encerrado, além de servir como guia para a equipe durante todo o projeto. O projeto será desenvolvido ao longo da disciplina de Engenharia de Software II, ministrado pelo professor Dr Reginaldo Ré no ano de 2016/2 e terá duração de um semestre, isto é, 14 semanas.</w:t>
       </w:r>
     </w:p>
     <w:p>
@@ -770,19 +771,105 @@
       </w:pPr>
       <w:r>
         <w:rPr/>
-        <w:t xml:space="preserve">Descrever junto com seus </w:t>
+      </w:r>
+    </w:p>
+    <w:p>
+      <w:pPr>
+        <w:pStyle w:val="Normal"/>
+        <w:rPr/>
+      </w:pPr>
+      <w:r>
+        <w:rPr/>
+      </w:r>
+    </w:p>
+    <w:p>
+      <w:pPr>
+        <w:pStyle w:val="Heading1"/>
+        <w:numPr>
+          <w:ilvl w:val="0"/>
+          <w:numId w:val="1"/>
+        </w:numPr>
+        <w:rPr/>
+      </w:pPr>
+      <w:bookmarkStart w:id="3" w:name="_Toc427092160"/>
+      <w:bookmarkStart w:id="4" w:name="_Toc383330992"/>
+      <w:bookmarkEnd w:id="3"/>
+      <w:bookmarkEnd w:id="4"/>
+      <w:r>
+        <w:rPr/>
+        <w:t>Linha de base do Escopo do Projeto</w:t>
+      </w:r>
+    </w:p>
+    <w:p>
+      <w:pPr>
+        <w:pStyle w:val="Normal"/>
+        <w:rPr>
+          <w:b/>
+          <w:bCs/>
+        </w:rPr>
+      </w:pPr>
+      <w:r>
+        <w:rPr>
+          <w:b/>
+          <w:bCs/>
+        </w:rPr>
+      </w:r>
+    </w:p>
+    <w:p>
+      <w:pPr>
+        <w:pStyle w:val="Normal"/>
+        <w:rPr/>
+      </w:pPr>
+      <w:r>
+        <w:rPr/>
+      </w:r>
+    </w:p>
+    <w:p>
+      <w:pPr>
+        <w:pStyle w:val="Heading1"/>
+        <w:numPr>
+          <w:ilvl w:val="0"/>
+          <w:numId w:val="1"/>
+        </w:numPr>
+        <w:rPr/>
+      </w:pPr>
+      <w:bookmarkStart w:id="5" w:name="_Toc427092161"/>
+      <w:bookmarkEnd w:id="5"/>
+      <w:r>
+        <w:rPr/>
+        <w:t>Organização do Projeto e Matriz de Responsabilidade</w:t>
+      </w:r>
+    </w:p>
+    <w:p>
+      <w:pPr>
+        <w:pStyle w:val="Comments"/>
+        <w:rPr/>
+      </w:pPr>
+      <w:r>
+        <w:rPr/>
+        <w:t>[Defina os envolvidos e suas responsabilidades das entregas principais definidas na EAP. ]</w:t>
+      </w:r>
+    </w:p>
+    <w:p>
+      <w:pPr>
+        <w:pStyle w:val="Comments"/>
+        <w:rPr/>
+      </w:pPr>
+      <w:r>
+        <w:rPr/>
+        <w:t xml:space="preserve">[Vide matriz RACI adaptada no </w:t>
       </w:r>
       <w:hyperlink r:id="rId2">
         <w:r>
           <w:rPr>
             <w:rStyle w:val="InternetLink"/>
           </w:rPr>
-          <w:t>planos auxiliares</w:t>
+          <w:t>Dicionário da EAP.xlsx</w:t>
         </w:r>
       </w:hyperlink>
       <w:r>
         <w:rPr/>
-        <w:t>, como o projeto será executado, controlado, monitorado e encerrado.</w:t>
+        <w:t xml:space="preserve"> com as responsabilidades das entregas da EAP. ]</w:t>
       </w:r>
     </w:p>
     <w:p>
@@ -792,131 +879,21 @@
       </w:pPr>
       <w:r>
         <w:rPr/>
-        <w:t>Além de servir como guia para a equipe durante todo o projeto.</w:t>
-      </w:r>
-    </w:p>
-    <w:p>
-      <w:pPr>
-        <w:pStyle w:val="Normal"/>
-        <w:rPr/>
-      </w:pPr>
-      <w:r>
-        <w:rPr/>
-      </w:r>
-    </w:p>
-    <w:p>
-      <w:pPr>
-        <w:pStyle w:val="Normal"/>
-        <w:rPr/>
-      </w:pPr>
-      <w:r>
-        <w:rPr/>
-      </w:r>
-    </w:p>
-    <w:p>
-      <w:pPr>
-        <w:pStyle w:val="Heading1"/>
-        <w:numPr>
-          <w:ilvl w:val="0"/>
-          <w:numId w:val="1"/>
-        </w:numPr>
-        <w:rPr/>
-      </w:pPr>
-      <w:bookmarkStart w:id="3" w:name="_Toc383330992"/>
-      <w:bookmarkStart w:id="4" w:name="_Toc427092160"/>
-      <w:bookmarkEnd w:id="3"/>
-      <w:bookmarkEnd w:id="4"/>
-      <w:r>
-        <w:rPr/>
-        <w:t>Linha de base do Escopo do Projeto</w:t>
-      </w:r>
-    </w:p>
-    <w:p>
-      <w:pPr>
-        <w:pStyle w:val="Comments"/>
-        <w:rPr/>
-      </w:pPr>
-      <w:r>
-        <w:rPr/>
-        <w:t>[Descrição detalhada do escopo do projeto]</w:t>
-      </w:r>
-    </w:p>
-    <w:p>
-      <w:pPr>
-        <w:pStyle w:val="Normal"/>
-        <w:rPr/>
-      </w:pPr>
-      <w:r>
-        <w:rPr/>
-        <w:t xml:space="preserve">A </w:t>
+        <w:t xml:space="preserve">Veja documentos de </w:t>
       </w:r>
       <w:hyperlink r:id="rId3">
         <w:r>
           <w:rPr>
             <w:rStyle w:val="InternetLink"/>
           </w:rPr>
-          <w:t>Linha de base do escopo</w:t>
+          <w:t>Registro das partes interessadas</w:t>
         </w:r>
       </w:hyperlink>
       <w:r>
         <w:rPr/>
-        <w:t xml:space="preserve"> é composta pelos seguintes documentos em anexo:</w:t>
-      </w:r>
-    </w:p>
-    <w:p>
-      <w:pPr>
-        <w:pStyle w:val="ListParagraph"/>
-        <w:numPr>
-          <w:ilvl w:val="0"/>
-          <w:numId w:val="2"/>
-        </w:numPr>
-        <w:rPr/>
-      </w:pPr>
+        <w:t xml:space="preserve"> e o </w:t>
+      </w:r>
       <w:hyperlink r:id="rId4">
-        <w:r>
-          <w:rPr>
-            <w:rStyle w:val="InternetLink"/>
-          </w:rPr>
-          <w:t>Declaração do escopo do projeto</w:t>
-        </w:r>
-      </w:hyperlink>
-      <w:r>
-        <w:rPr/>
-        <w:t>;</w:t>
-      </w:r>
-    </w:p>
-    <w:p>
-      <w:pPr>
-        <w:pStyle w:val="ListParagraph"/>
-        <w:numPr>
-          <w:ilvl w:val="0"/>
-          <w:numId w:val="2"/>
-        </w:numPr>
-        <w:rPr/>
-      </w:pPr>
-      <w:hyperlink r:id="rId5">
-        <w:r>
-          <w:rPr>
-            <w:rStyle w:val="InternetLink"/>
-          </w:rPr>
-          <w:t>Estrutura analítica do projeto - EAP</w:t>
-        </w:r>
-      </w:hyperlink>
-      <w:r>
-        <w:rPr/>
-        <w:t>;</w:t>
-      </w:r>
-    </w:p>
-    <w:p>
-      <w:pPr>
-        <w:pStyle w:val="ListParagraph"/>
-        <w:numPr>
-          <w:ilvl w:val="0"/>
-          <w:numId w:val="2"/>
-        </w:numPr>
-        <w:rPr/>
-      </w:pPr>
-      <w:hyperlink r:id="rId6">
         <w:r>
           <w:rPr>
             <w:rStyle w:val="InternetLink"/>
@@ -926,7 +903,7 @@
       </w:hyperlink>
       <w:r>
         <w:rPr/>
-        <w:t xml:space="preserve">. </w:t>
+        <w:t xml:space="preserve"> em anexo.</w:t>
       </w:r>
     </w:p>
     <w:p>
@@ -936,101 +913,6 @@
       </w:pPr>
       <w:r>
         <w:rPr/>
-        <w:t xml:space="preserve">A </w:t>
-      </w:r>
-      <w:hyperlink r:id="rId7">
-        <w:r>
-          <w:rPr>
-            <w:rStyle w:val="InternetLink"/>
-          </w:rPr>
-          <w:t>Declaração do escopo do projeto</w:t>
-        </w:r>
-      </w:hyperlink>
-      <w:r>
-        <w:rPr/>
-        <w:t xml:space="preserve"> contém:</w:t>
-      </w:r>
-    </w:p>
-    <w:p>
-      <w:pPr>
-        <w:pStyle w:val="ListParagraph"/>
-        <w:numPr>
-          <w:ilvl w:val="0"/>
-          <w:numId w:val="3"/>
-        </w:numPr>
-        <w:rPr/>
-      </w:pPr>
-      <w:r>
-        <w:rPr/>
-        <w:t>Situação atual e justificativa do projeto;</w:t>
-      </w:r>
-    </w:p>
-    <w:p>
-      <w:pPr>
-        <w:pStyle w:val="ListParagraph"/>
-        <w:numPr>
-          <w:ilvl w:val="0"/>
-          <w:numId w:val="3"/>
-        </w:numPr>
-        <w:rPr/>
-      </w:pPr>
-      <w:r>
-        <w:rPr/>
-        <w:t>Objetivos SMART e critérios de sucesso do projeto;</w:t>
-      </w:r>
-    </w:p>
-    <w:p>
-      <w:pPr>
-        <w:pStyle w:val="ListParagraph"/>
-        <w:numPr>
-          <w:ilvl w:val="0"/>
-          <w:numId w:val="3"/>
-        </w:numPr>
-        <w:rPr/>
-      </w:pPr>
-      <w:hyperlink r:id="rId8">
-        <w:r>
-          <w:rPr>
-            <w:rStyle w:val="InternetLink"/>
-          </w:rPr>
-          <w:t>Premissas do projeto</w:t>
-        </w:r>
-      </w:hyperlink>
-      <w:r>
-        <w:rPr/>
-        <w:t>;</w:t>
-      </w:r>
-    </w:p>
-    <w:p>
-      <w:pPr>
-        <w:pStyle w:val="ListParagraph"/>
-        <w:numPr>
-          <w:ilvl w:val="0"/>
-          <w:numId w:val="3"/>
-        </w:numPr>
-        <w:rPr/>
-      </w:pPr>
-      <w:hyperlink r:id="rId9">
-        <w:r>
-          <w:rPr>
-            <w:rStyle w:val="InternetLink"/>
-          </w:rPr>
-          <w:t>Restrições do projeto</w:t>
-        </w:r>
-      </w:hyperlink>
-      <w:r>
-        <w:rPr/>
-        <w:t>.</w:t>
-      </w:r>
-    </w:p>
-    <w:p>
-      <w:pPr>
-        <w:pStyle w:val="Normal"/>
-        <w:rPr/>
-      </w:pPr>
-      <w:r>
-        <w:rPr/>
-        <w:t xml:space="preserve"> </w:t>
       </w:r>
     </w:p>
     <w:p>
@@ -1051,11 +933,11 @@
         </w:numPr>
         <w:rPr/>
       </w:pPr>
-      <w:bookmarkStart w:id="5" w:name="_Toc427092161"/>
-      <w:bookmarkEnd w:id="5"/>
-      <w:r>
-        <w:rPr/>
-        <w:t>Organização do Projeto e Matriz de Responsabilidade</w:t>
+      <w:bookmarkStart w:id="6" w:name="_Toc427092162"/>
+      <w:bookmarkEnd w:id="6"/>
+      <w:r>
+        <w:rPr/>
+        <w:t>Cronograma de Execução e Orçamento do Projeto</w:t>
       </w:r>
     </w:p>
     <w:p>
@@ -1065,29 +947,29 @@
       </w:pPr>
       <w:r>
         <w:rPr/>
-        <w:t>[Defina os envolvidos e suas responsabilidades das entregas principais definidas na EAP. ]</w:t>
-      </w:r>
-    </w:p>
-    <w:p>
-      <w:pPr>
-        <w:pStyle w:val="Comments"/>
-        <w:rPr/>
-      </w:pPr>
-      <w:r>
-        <w:rPr/>
-        <w:t xml:space="preserve">[Vide matriz RACI adaptada no </w:t>
-      </w:r>
-      <w:hyperlink r:id="rId10">
-        <w:r>
-          <w:rPr>
-            <w:rStyle w:val="InternetLink"/>
-          </w:rPr>
-          <w:t>Dicionário da EAP.xlsx</w:t>
-        </w:r>
-      </w:hyperlink>
-      <w:r>
-        <w:rPr/>
-        <w:t xml:space="preserve"> com as responsabilidades das entregas da EAP. ]</w:t>
+        <w:t xml:space="preserve">[Baseado na EAP, defina tarefas, duração, Início, Término e Recursos necessários. Esta seção será criada automaticamente a partir do MS Project. Saiba mais em </w:t>
+      </w:r>
+      <w:r>
+        <w:fldChar w:fldCharType="begin"/>
+      </w:r>
+      <w:r>
+        <w:instrText> HYPERLINK "http://escritoriodeprojetos.com.br/planejamento.aspx" \l "3.4.6"</w:instrText>
+      </w:r>
+      <w:r>
+        <w:fldChar w:fldCharType="separate"/>
+      </w:r>
+      <w:r>
+        <w:rPr>
+          <w:rStyle w:val="InternetLink"/>
+        </w:rPr>
+        <w:t>Criar o cronograma e o orçamento do projeto</w:t>
+      </w:r>
+      <w:r>
+        <w:fldChar w:fldCharType="end"/>
+      </w:r>
+      <w:r>
+        <w:rPr/>
+        <w:t>]</w:t>
       </w:r>
     </w:p>
     <w:p>
@@ -1097,31 +979,27 @@
       </w:pPr>
       <w:r>
         <w:rPr/>
-        <w:t xml:space="preserve">Veja documentos de </w:t>
-      </w:r>
-      <w:hyperlink r:id="rId11">
-        <w:r>
-          <w:rPr>
-            <w:rStyle w:val="InternetLink"/>
-          </w:rPr>
-          <w:t>Registro das partes interessadas</w:t>
-        </w:r>
-      </w:hyperlink>
-      <w:r>
-        <w:rPr/>
-        <w:t xml:space="preserve"> e o </w:t>
-      </w:r>
-      <w:hyperlink r:id="rId12">
-        <w:r>
-          <w:rPr>
-            <w:rStyle w:val="InternetLink"/>
-          </w:rPr>
-          <w:t>Dicionário da EAP</w:t>
-        </w:r>
-      </w:hyperlink>
-      <w:r>
-        <w:rPr/>
-        <w:t xml:space="preserve"> em anexo.</w:t>
+        <w:t>Veja cronograma em anexo.</w:t>
+      </w:r>
+    </w:p>
+    <w:p>
+      <w:pPr>
+        <w:pStyle w:val="Normal"/>
+        <w:rPr/>
+      </w:pPr>
+      <w:r>
+        <w:rPr/>
+        <w:t>Para visualizar o prazo, use a visão PMO-Gantt Chart.</w:t>
+      </w:r>
+    </w:p>
+    <w:p>
+      <w:pPr>
+        <w:pStyle w:val="Normal"/>
+        <w:rPr/>
+      </w:pPr>
+      <w:r>
+        <w:rPr/>
+        <w:t>Para visualizar os custos, use a visão PMO-Custos do cronograma.</w:t>
       </w:r>
     </w:p>
     <w:p>
@@ -1151,104 +1029,8 @@
         </w:numPr>
         <w:rPr/>
       </w:pPr>
-      <w:bookmarkStart w:id="6" w:name="_Toc427092162"/>
-      <w:bookmarkEnd w:id="6"/>
-      <w:r>
-        <w:rPr/>
-        <w:t>Cronograma de Execução e Orçamento do Projeto</w:t>
-      </w:r>
-    </w:p>
-    <w:p>
-      <w:pPr>
-        <w:pStyle w:val="Comments"/>
-        <w:rPr/>
-      </w:pPr>
-      <w:r>
-        <w:rPr/>
-        <w:t xml:space="preserve">[Baseado na EAP, defina tarefas, duração, Início, Término e Recursos necessários. Esta seção será criada automaticamente a partir do MS Project. Saiba mais em </w:t>
-      </w:r>
-      <w:r>
-        <w:fldChar w:fldCharType="begin"/>
-      </w:r>
-      <w:r>
-        <w:instrText> HYPERLINK "http://escritoriodeprojetos.com.br/planejamento.aspx" \l "3.4.6"</w:instrText>
-      </w:r>
-      <w:r>
-        <w:fldChar w:fldCharType="separate"/>
-      </w:r>
-      <w:r>
-        <w:rPr>
-          <w:rStyle w:val="InternetLink"/>
-        </w:rPr>
-        <w:t>Criar o cronograma e o orçamento do projeto</w:t>
-      </w:r>
-      <w:r>
-        <w:fldChar w:fldCharType="end"/>
-      </w:r>
-      <w:r>
-        <w:rPr/>
-        <w:t>]</w:t>
-      </w:r>
-    </w:p>
-    <w:p>
-      <w:pPr>
-        <w:pStyle w:val="Normal"/>
-        <w:rPr/>
-      </w:pPr>
-      <w:r>
-        <w:rPr/>
-        <w:t>Veja cronograma em anexo.</w:t>
-      </w:r>
-    </w:p>
-    <w:p>
-      <w:pPr>
-        <w:pStyle w:val="Normal"/>
-        <w:rPr/>
-      </w:pPr>
-      <w:r>
-        <w:rPr/>
-        <w:t>Para visualizar o prazo, use a visão PMO-Gantt Chart.</w:t>
-      </w:r>
-    </w:p>
-    <w:p>
-      <w:pPr>
-        <w:pStyle w:val="Normal"/>
-        <w:rPr/>
-      </w:pPr>
-      <w:r>
-        <w:rPr/>
-        <w:t>Para visualizar os custos, use a visão PMO-Custos do cronograma.</w:t>
-      </w:r>
-    </w:p>
-    <w:p>
-      <w:pPr>
-        <w:pStyle w:val="Normal"/>
-        <w:rPr/>
-      </w:pPr>
-      <w:r>
-        <w:rPr/>
-      </w:r>
-    </w:p>
-    <w:p>
-      <w:pPr>
-        <w:pStyle w:val="Normal"/>
-        <w:rPr/>
-      </w:pPr>
-      <w:r>
-        <w:rPr/>
-      </w:r>
-    </w:p>
-    <w:p>
-      <w:pPr>
-        <w:pStyle w:val="Heading1"/>
-        <w:numPr>
-          <w:ilvl w:val="0"/>
-          <w:numId w:val="1"/>
-        </w:numPr>
-        <w:rPr/>
-      </w:pPr>
-      <w:bookmarkStart w:id="7" w:name="_Toc383330999"/>
-      <w:bookmarkStart w:id="8" w:name="_Toc427092163"/>
+      <w:bookmarkStart w:id="7" w:name="_Toc427092163"/>
+      <w:bookmarkStart w:id="8" w:name="_Toc383330999"/>
       <w:bookmarkEnd w:id="7"/>
       <w:bookmarkEnd w:id="8"/>
       <w:r>
@@ -1275,7 +1057,7 @@
         <w:rPr/>
         <w:t xml:space="preserve">Através do </w:t>
       </w:r>
-      <w:hyperlink r:id="rId13">
+      <w:hyperlink r:id="rId5">
         <w:r>
           <w:rPr>
             <w:rStyle w:val="InternetLink"/>
@@ -1301,7 +1083,7 @@
     <w:tbl>
       <w:tblPr>
         <w:jc w:val="left"/>
-        <w:tblInd w:w="60" w:type="dxa"/>
+        <w:tblInd w:w="50" w:type="dxa"/>
         <w:tblBorders>
           <w:top w:val="single" w:sz="8" w:space="0" w:color="A3A3A3"/>
           <w:left w:val="single" w:sz="8" w:space="0" w:color="A3A3A3"/>
@@ -1312,16 +1094,16 @@
         </w:tblBorders>
         <w:tblCellMar>
           <w:top w:w="80" w:type="dxa"/>
-          <w:left w:w="60" w:type="dxa"/>
+          <w:left w:w="50" w:type="dxa"/>
           <w:bottom w:w="80" w:type="dxa"/>
           <w:right w:w="80" w:type="dxa"/>
         </w:tblCellMar>
       </w:tblPr>
       <w:tblGrid>
-        <w:gridCol w:w="1176"/>
+        <w:gridCol w:w="1175"/>
         <w:gridCol w:w="959"/>
-        <w:gridCol w:w="1450"/>
-        <w:gridCol w:w="1228"/>
+        <w:gridCol w:w="1449"/>
+        <w:gridCol w:w="1229"/>
       </w:tblGrid>
       <w:tr>
         <w:trPr>
@@ -1329,7 +1111,7 @@
         </w:trPr>
         <w:tc>
           <w:tcPr>
-            <w:tcW w:w="1176" w:type="dxa"/>
+            <w:tcW w:w="1175" w:type="dxa"/>
             <w:tcBorders>
               <w:top w:val="single" w:sz="8" w:space="0" w:color="A3A3A3"/>
               <w:left w:val="single" w:sz="8" w:space="0" w:color="A3A3A3"/>
@@ -1340,7 +1122,7 @@
             </w:tcBorders>
             <w:shd w:fill="FFFFFF" w:val="clear"/>
             <w:tcMar>
-              <w:left w:w="60" w:type="dxa"/>
+              <w:left w:w="50" w:type="dxa"/>
             </w:tcMar>
           </w:tcPr>
           <w:p>
@@ -1367,7 +1149,7 @@
             </w:tcBorders>
             <w:shd w:fill="00B050" w:val="clear"/>
             <w:tcMar>
-              <w:left w:w="60" w:type="dxa"/>
+              <w:left w:w="50" w:type="dxa"/>
             </w:tcMar>
           </w:tcPr>
           <w:p>
@@ -1387,7 +1169,7 @@
         </w:tc>
         <w:tc>
           <w:tcPr>
-            <w:tcW w:w="1450" w:type="dxa"/>
+            <w:tcW w:w="1449" w:type="dxa"/>
             <w:tcBorders>
               <w:top w:val="single" w:sz="8" w:space="0" w:color="A3A3A3"/>
               <w:left w:val="single" w:sz="8" w:space="0" w:color="A3A3A3"/>
@@ -1398,7 +1180,7 @@
             </w:tcBorders>
             <w:shd w:fill="FFFF00" w:val="clear"/>
             <w:tcMar>
-              <w:left w:w="60" w:type="dxa"/>
+              <w:left w:w="50" w:type="dxa"/>
             </w:tcMar>
           </w:tcPr>
           <w:p>
@@ -1414,7 +1196,7 @@
         </w:tc>
         <w:tc>
           <w:tcPr>
-            <w:tcW w:w="1228" w:type="dxa"/>
+            <w:tcW w:w="1229" w:type="dxa"/>
             <w:tcBorders>
               <w:top w:val="single" w:sz="8" w:space="0" w:color="A3A3A3"/>
               <w:left w:val="single" w:sz="8" w:space="0" w:color="A3A3A3"/>
@@ -1425,7 +1207,7 @@
             </w:tcBorders>
             <w:shd w:fill="FF0000" w:val="clear"/>
             <w:tcMar>
-              <w:left w:w="60" w:type="dxa"/>
+              <w:left w:w="50" w:type="dxa"/>
             </w:tcMar>
           </w:tcPr>
           <w:p>
@@ -1446,7 +1228,7 @@
         </w:trPr>
         <w:tc>
           <w:tcPr>
-            <w:tcW w:w="1176" w:type="dxa"/>
+            <w:tcW w:w="1175" w:type="dxa"/>
             <w:tcBorders>
               <w:top w:val="single" w:sz="8" w:space="0" w:color="A3A3A3"/>
               <w:left w:val="single" w:sz="8" w:space="0" w:color="A3A3A3"/>
@@ -1457,7 +1239,7 @@
             </w:tcBorders>
             <w:shd w:fill="FFFFFF" w:val="clear"/>
             <w:tcMar>
-              <w:left w:w="60" w:type="dxa"/>
+              <w:left w:w="50" w:type="dxa"/>
             </w:tcMar>
           </w:tcPr>
           <w:p>
@@ -1488,7 +1270,7 @@
             </w:tcBorders>
             <w:shd w:fill="FFFFFF" w:val="clear"/>
             <w:tcMar>
-              <w:left w:w="60" w:type="dxa"/>
+              <w:left w:w="50" w:type="dxa"/>
             </w:tcMar>
           </w:tcPr>
           <w:p>
@@ -1508,7 +1290,7 @@
         </w:tc>
         <w:tc>
           <w:tcPr>
-            <w:tcW w:w="1450" w:type="dxa"/>
+            <w:tcW w:w="1449" w:type="dxa"/>
             <w:tcBorders>
               <w:top w:val="single" w:sz="8" w:space="0" w:color="A3A3A3"/>
               <w:left w:val="single" w:sz="8" w:space="0" w:color="A3A3A3"/>
@@ -1519,7 +1301,7 @@
             </w:tcBorders>
             <w:shd w:fill="FFFFFF" w:val="clear"/>
             <w:tcMar>
-              <w:left w:w="60" w:type="dxa"/>
+              <w:left w:w="50" w:type="dxa"/>
             </w:tcMar>
           </w:tcPr>
           <w:p>
@@ -1539,7 +1321,7 @@
         </w:tc>
         <w:tc>
           <w:tcPr>
-            <w:tcW w:w="1228" w:type="dxa"/>
+            <w:tcW w:w="1229" w:type="dxa"/>
             <w:tcBorders>
               <w:top w:val="single" w:sz="8" w:space="0" w:color="A3A3A3"/>
               <w:left w:val="single" w:sz="8" w:space="0" w:color="A3A3A3"/>
@@ -1550,7 +1332,7 @@
             </w:tcBorders>
             <w:shd w:fill="FFFFFF" w:val="clear"/>
             <w:tcMar>
-              <w:left w:w="60" w:type="dxa"/>
+              <w:left w:w="50" w:type="dxa"/>
             </w:tcMar>
           </w:tcPr>
           <w:p>
@@ -1575,7 +1357,7 @@
         </w:trPr>
         <w:tc>
           <w:tcPr>
-            <w:tcW w:w="1176" w:type="dxa"/>
+            <w:tcW w:w="1175" w:type="dxa"/>
             <w:tcBorders>
               <w:top w:val="single" w:sz="8" w:space="0" w:color="A3A3A3"/>
               <w:left w:val="single" w:sz="8" w:space="0" w:color="A3A3A3"/>
@@ -1586,7 +1368,7 @@
             </w:tcBorders>
             <w:shd w:fill="FFFFFF" w:val="clear"/>
             <w:tcMar>
-              <w:left w:w="60" w:type="dxa"/>
+              <w:left w:w="50" w:type="dxa"/>
             </w:tcMar>
           </w:tcPr>
           <w:p>
@@ -1617,7 +1399,7 @@
             </w:tcBorders>
             <w:shd w:fill="FFFFFF" w:val="clear"/>
             <w:tcMar>
-              <w:left w:w="60" w:type="dxa"/>
+              <w:left w:w="50" w:type="dxa"/>
             </w:tcMar>
           </w:tcPr>
           <w:p>
@@ -1637,7 +1419,7 @@
         </w:tc>
         <w:tc>
           <w:tcPr>
-            <w:tcW w:w="1450" w:type="dxa"/>
+            <w:tcW w:w="1449" w:type="dxa"/>
             <w:tcBorders>
               <w:top w:val="single" w:sz="8" w:space="0" w:color="A3A3A3"/>
               <w:left w:val="single" w:sz="8" w:space="0" w:color="A3A3A3"/>
@@ -1648,7 +1430,7 @@
             </w:tcBorders>
             <w:shd w:fill="FFFFFF" w:val="clear"/>
             <w:tcMar>
-              <w:left w:w="60" w:type="dxa"/>
+              <w:left w:w="50" w:type="dxa"/>
             </w:tcMar>
           </w:tcPr>
           <w:p>
@@ -1668,7 +1450,7 @@
         </w:tc>
         <w:tc>
           <w:tcPr>
-            <w:tcW w:w="1228" w:type="dxa"/>
+            <w:tcW w:w="1229" w:type="dxa"/>
             <w:tcBorders>
               <w:top w:val="single" w:sz="8" w:space="0" w:color="A3A3A3"/>
               <w:left w:val="single" w:sz="8" w:space="0" w:color="A3A3A3"/>
@@ -1679,7 +1461,7 @@
             </w:tcBorders>
             <w:shd w:fill="FFFFFF" w:val="clear"/>
             <w:tcMar>
-              <w:left w:w="60" w:type="dxa"/>
+              <w:left w:w="50" w:type="dxa"/>
             </w:tcMar>
           </w:tcPr>
           <w:p>
@@ -1789,7 +1571,7 @@
         <w:br/>
         <w:t xml:space="preserve">Esta seção será criada a partir do template de </w:t>
       </w:r>
-      <w:hyperlink r:id="rId14">
+      <w:hyperlink r:id="rId6">
         <w:r>
           <w:rPr>
             <w:rStyle w:val="InternetLink"/>
@@ -1811,7 +1593,7 @@
         <w:rPr/>
         <w:t xml:space="preserve">Veja o </w:t>
       </w:r>
-      <w:hyperlink r:id="rId15">
+      <w:hyperlink r:id="rId7">
         <w:r>
           <w:rPr>
             <w:rStyle w:val="InternetLink"/>
@@ -1896,8 +1678,8 @@
         </w:numPr>
         <w:rPr/>
       </w:pPr>
-      <w:bookmarkStart w:id="11" w:name="_Toc383331000"/>
-      <w:bookmarkStart w:id="12" w:name="_Toc427092166"/>
+      <w:bookmarkStart w:id="11" w:name="_Toc427092166"/>
+      <w:bookmarkStart w:id="12" w:name="_Toc383331000"/>
       <w:bookmarkEnd w:id="11"/>
       <w:bookmarkEnd w:id="12"/>
       <w:r>
@@ -1924,7 +1706,7 @@
         <w:rPr/>
         <w:t xml:space="preserve">Toda mudança deverá ser solicitada através do </w:t>
       </w:r>
-      <w:hyperlink r:id="rId16">
+      <w:hyperlink r:id="rId8">
         <w:r>
           <w:rPr>
             <w:rStyle w:val="InternetLink"/>
@@ -1936,7 +1718,7 @@
         <w:rPr/>
         <w:t xml:space="preserve"> e enviada ao Gerente de Projeto por e-mail, o Gerente de Projeto fará sua avaliação, incluirá no </w:t>
       </w:r>
-      <w:hyperlink r:id="rId17">
+      <w:hyperlink r:id="rId9">
         <w:r>
           <w:rPr>
             <w:rStyle w:val="InternetLink"/>
@@ -1970,7 +1752,7 @@
     <w:tbl>
       <w:tblPr>
         <w:jc w:val="left"/>
-        <w:tblInd w:w="-5" w:type="dxa"/>
+        <w:tblInd w:w="-10" w:type="dxa"/>
         <w:tblBorders>
           <w:top w:val="single" w:sz="4" w:space="0" w:color="999999"/>
           <w:left w:val="single" w:sz="4" w:space="0" w:color="999999"/>
@@ -1981,15 +1763,15 @@
         </w:tblBorders>
         <w:tblCellMar>
           <w:top w:w="0" w:type="dxa"/>
-          <w:left w:w="23" w:type="dxa"/>
+          <w:left w:w="18" w:type="dxa"/>
           <w:bottom w:w="0" w:type="dxa"/>
           <w:right w:w="0" w:type="dxa"/>
         </w:tblCellMar>
       </w:tblPr>
       <w:tblGrid>
-        <w:gridCol w:w="2436"/>
+        <w:gridCol w:w="2435"/>
         <w:gridCol w:w="4678"/>
-        <w:gridCol w:w="1561"/>
+        <w:gridCol w:w="1562"/>
       </w:tblGrid>
       <w:tr>
         <w:trPr>
@@ -2010,7 +1792,7 @@
             </w:tcBorders>
             <w:shd w:fill="DBE5F1" w:val="clear"/>
             <w:tcMar>
-              <w:left w:w="23" w:type="dxa"/>
+              <w:left w:w="18" w:type="dxa"/>
             </w:tcMar>
             <w:vAlign w:val="center"/>
           </w:tcPr>
@@ -2038,7 +1820,7 @@
         </w:trPr>
         <w:tc>
           <w:tcPr>
-            <w:tcW w:w="2436" w:type="dxa"/>
+            <w:tcW w:w="2435" w:type="dxa"/>
             <w:tcBorders>
               <w:top w:val="single" w:sz="4" w:space="0" w:color="999999"/>
               <w:left w:val="single" w:sz="4" w:space="0" w:color="999999"/>
@@ -2049,7 +1831,7 @@
             </w:tcBorders>
             <w:shd w:fill="DBE5F1" w:val="clear"/>
             <w:tcMar>
-              <w:left w:w="23" w:type="dxa"/>
+              <w:left w:w="18" w:type="dxa"/>
             </w:tcMar>
             <w:vAlign w:val="center"/>
           </w:tcPr>
@@ -2082,7 +1864,7 @@
             </w:tcBorders>
             <w:shd w:fill="DBE5F1" w:val="clear"/>
             <w:tcMar>
-              <w:left w:w="23" w:type="dxa"/>
+              <w:left w:w="18" w:type="dxa"/>
             </w:tcMar>
             <w:vAlign w:val="center"/>
           </w:tcPr>
@@ -2104,7 +1886,7 @@
         </w:tc>
         <w:tc>
           <w:tcPr>
-            <w:tcW w:w="1561" w:type="dxa"/>
+            <w:tcW w:w="1562" w:type="dxa"/>
             <w:tcBorders>
               <w:top w:val="single" w:sz="4" w:space="0" w:color="999999"/>
               <w:left w:val="single" w:sz="4" w:space="0" w:color="999999"/>
@@ -2115,7 +1897,7 @@
             </w:tcBorders>
             <w:shd w:fill="DBE5F1" w:val="clear"/>
             <w:tcMar>
-              <w:left w:w="23" w:type="dxa"/>
+              <w:left w:w="18" w:type="dxa"/>
             </w:tcMar>
             <w:vAlign w:val="center"/>
           </w:tcPr>
@@ -2143,7 +1925,7 @@
         </w:trPr>
         <w:tc>
           <w:tcPr>
-            <w:tcW w:w="2436" w:type="dxa"/>
+            <w:tcW w:w="2435" w:type="dxa"/>
             <w:tcBorders>
               <w:top w:val="single" w:sz="4" w:space="0" w:color="999999"/>
               <w:left w:val="single" w:sz="4" w:space="0" w:color="999999"/>
@@ -2154,7 +1936,7 @@
             </w:tcBorders>
             <w:shd w:fill="FFFFFF" w:val="clear"/>
             <w:tcMar>
-              <w:left w:w="23" w:type="dxa"/>
+              <w:left w:w="18" w:type="dxa"/>
             </w:tcMar>
             <w:vAlign w:val="center"/>
           </w:tcPr>
@@ -2182,7 +1964,7 @@
             </w:tcBorders>
             <w:shd w:fill="FFFFFF" w:val="clear"/>
             <w:tcMar>
-              <w:left w:w="23" w:type="dxa"/>
+              <w:left w:w="18" w:type="dxa"/>
             </w:tcMar>
             <w:vAlign w:val="center"/>
           </w:tcPr>
@@ -2199,7 +1981,7 @@
         </w:tc>
         <w:tc>
           <w:tcPr>
-            <w:tcW w:w="1561" w:type="dxa"/>
+            <w:tcW w:w="1562" w:type="dxa"/>
             <w:tcBorders>
               <w:top w:val="single" w:sz="4" w:space="0" w:color="999999"/>
               <w:left w:val="single" w:sz="4" w:space="0" w:color="999999"/>
@@ -2210,7 +1992,7 @@
             </w:tcBorders>
             <w:shd w:fill="FFFFFF" w:val="clear"/>
             <w:tcMar>
-              <w:left w:w="23" w:type="dxa"/>
+              <w:left w:w="18" w:type="dxa"/>
             </w:tcMar>
             <w:vAlign w:val="center"/>
           </w:tcPr>
@@ -2232,7 +2014,7 @@
         </w:trPr>
         <w:tc>
           <w:tcPr>
-            <w:tcW w:w="2436" w:type="dxa"/>
+            <w:tcW w:w="2435" w:type="dxa"/>
             <w:tcBorders>
               <w:top w:val="single" w:sz="4" w:space="0" w:color="999999"/>
               <w:left w:val="single" w:sz="4" w:space="0" w:color="999999"/>
@@ -2243,7 +2025,7 @@
             </w:tcBorders>
             <w:shd w:fill="FFFFFF" w:val="clear"/>
             <w:tcMar>
-              <w:left w:w="23" w:type="dxa"/>
+              <w:left w:w="18" w:type="dxa"/>
             </w:tcMar>
             <w:vAlign w:val="center"/>
           </w:tcPr>
@@ -2271,7 +2053,7 @@
             </w:tcBorders>
             <w:shd w:fill="FFFFFF" w:val="clear"/>
             <w:tcMar>
-              <w:left w:w="23" w:type="dxa"/>
+              <w:left w:w="18" w:type="dxa"/>
             </w:tcMar>
             <w:vAlign w:val="center"/>
           </w:tcPr>
@@ -2288,7 +2070,7 @@
         </w:tc>
         <w:tc>
           <w:tcPr>
-            <w:tcW w:w="1561" w:type="dxa"/>
+            <w:tcW w:w="1562" w:type="dxa"/>
             <w:tcBorders>
               <w:top w:val="single" w:sz="4" w:space="0" w:color="999999"/>
               <w:left w:val="single" w:sz="4" w:space="0" w:color="999999"/>
@@ -2299,7 +2081,7 @@
             </w:tcBorders>
             <w:shd w:fill="FFFFFF" w:val="clear"/>
             <w:tcMar>
-              <w:left w:w="23" w:type="dxa"/>
+              <w:left w:w="18" w:type="dxa"/>
             </w:tcMar>
             <w:vAlign w:val="center"/>
           </w:tcPr>
@@ -2326,8 +2108,8 @@
       </w:r>
     </w:p>
     <w:sectPr>
-      <w:headerReference w:type="default" r:id="rId18"/>
-      <w:footerReference w:type="default" r:id="rId19"/>
+      <w:headerReference w:type="default" r:id="rId10"/>
+      <w:footerReference w:type="default" r:id="rId11"/>
       <w:type w:val="nextPage"/>
       <w:pgSz w:w="11906" w:h="16838"/>
       <w:pgMar w:left="1701" w:right="1701" w:header="708" w:top="1417" w:footer="708" w:bottom="1417" w:gutter="0"/>
@@ -2362,10 +2144,10 @@
       </w:tblCellMar>
     </w:tblPr>
     <w:tblGrid>
-      <w:gridCol w:w="1820"/>
-      <w:gridCol w:w="2465"/>
+      <w:gridCol w:w="1819"/>
+      <w:gridCol w:w="2464"/>
       <w:gridCol w:w="2466"/>
-      <w:gridCol w:w="2469"/>
+      <w:gridCol w:w="2470"/>
     </w:tblGrid>
     <w:tr>
       <w:trPr>
@@ -2373,7 +2155,7 @@
       </w:trPr>
       <w:tc>
         <w:tcPr>
-          <w:tcW w:w="1820" w:type="dxa"/>
+          <w:tcW w:w="1819" w:type="dxa"/>
           <w:tcBorders>
             <w:top w:val="single" w:sz="4" w:space="0" w:color="00000A"/>
             <w:left w:val="nil"/>
@@ -2411,7 +2193,7 @@
       </w:tc>
       <w:tc>
         <w:tcPr>
-          <w:tcW w:w="2465" w:type="dxa"/>
+          <w:tcW w:w="2464" w:type="dxa"/>
           <w:tcBorders>
             <w:top w:val="single" w:sz="4" w:space="0" w:color="00000A"/>
             <w:left w:val="nil"/>
@@ -2465,7 +2247,7 @@
       </w:tc>
       <w:tc>
         <w:tcPr>
-          <w:tcW w:w="2469" w:type="dxa"/>
+          <w:tcW w:w="2470" w:type="dxa"/>
           <w:tcBorders>
             <w:top w:val="single" w:sz="4" w:space="0" w:color="00000A"/>
             <w:left w:val="nil"/>
@@ -2505,7 +2287,7 @@
             <w:fldChar w:fldCharType="separate"/>
           </w:r>
           <w:r>
-            <w:t>3</w:t>
+            <w:t>2</w:t>
           </w:r>
           <w:r>
             <w:fldChar w:fldCharType="end"/>
@@ -2529,7 +2311,7 @@
             <w:fldChar w:fldCharType="separate"/>
           </w:r>
           <w:r>
-            <w:t>3</w:t>
+            <w:t>2</w:t>
           </w:r>
           <w:r>
             <w:fldChar w:fldCharType="end"/>
@@ -2566,13 +2348,13 @@
       </w:tblBorders>
       <w:tblCellMar>
         <w:top w:w="0" w:type="dxa"/>
-        <w:left w:w="103" w:type="dxa"/>
+        <w:left w:w="98" w:type="dxa"/>
         <w:bottom w:w="0" w:type="dxa"/>
         <w:right w:w="108" w:type="dxa"/>
       </w:tblCellMar>
     </w:tblPr>
     <w:tblGrid>
-      <w:gridCol w:w="6490"/>
+      <w:gridCol w:w="6489"/>
       <w:gridCol w:w="1956"/>
     </w:tblGrid>
     <w:tr>
@@ -2582,7 +2364,7 @@
       </w:trPr>
       <w:tc>
         <w:tcPr>
-          <w:tcW w:w="6490" w:type="dxa"/>
+          <w:tcW w:w="6489" w:type="dxa"/>
           <w:tcBorders>
             <w:top w:val="single" w:sz="4" w:space="0" w:color="00000A"/>
             <w:left w:val="single" w:sz="4" w:space="0" w:color="00000A"/>
@@ -2593,7 +2375,7 @@
           </w:tcBorders>
           <w:shd w:fill="FFFFFF" w:val="clear"/>
           <w:tcMar>
-            <w:left w:w="103" w:type="dxa"/>
+            <w:left w:w="98" w:type="dxa"/>
           </w:tcMar>
           <w:vAlign w:val="center"/>
         </w:tcPr>
@@ -2636,7 +2418,7 @@
           </w:tcBorders>
           <w:shd w:fill="FFFFFF" w:val="clear"/>
           <w:tcMar>
-            <w:left w:w="103" w:type="dxa"/>
+            <w:left w:w="98" w:type="dxa"/>
           </w:tcMar>
           <w:vAlign w:val="center"/>
         </w:tcPr>
@@ -2704,7 +2486,7 @@
       </w:trPr>
       <w:tc>
         <w:tcPr>
-          <w:tcW w:w="6490" w:type="dxa"/>
+          <w:tcW w:w="6489" w:type="dxa"/>
           <w:tcBorders>
             <w:top w:val="single" w:sz="4" w:space="0" w:color="00000A"/>
             <w:left w:val="single" w:sz="4" w:space="0" w:color="00000A"/>
@@ -2715,7 +2497,7 @@
           </w:tcBorders>
           <w:shd w:fill="FFFFFF" w:val="clear"/>
           <w:tcMar>
-            <w:left w:w="103" w:type="dxa"/>
+            <w:left w:w="98" w:type="dxa"/>
           </w:tcMar>
           <w:vAlign w:val="center"/>
         </w:tcPr>
@@ -2754,7 +2536,7 @@
           </w:tcBorders>
           <w:shd w:fill="FFFFFF" w:val="clear"/>
           <w:tcMar>
-            <w:left w:w="103" w:type="dxa"/>
+            <w:left w:w="98" w:type="dxa"/>
           </w:tcMar>
           <w:vAlign w:val="center"/>
         </w:tcPr>
@@ -2882,226 +2664,6 @@
   <w:abstractNum w:abstractNumId="2">
     <w:lvl w:ilvl="0">
       <w:start w:val="1"/>
-      <w:numFmt w:val="bullet"/>
-      <w:lvlText w:val=""/>
-      <w:lvlJc w:val="left"/>
-      <w:pPr>
-        <w:ind w:left="720" w:hanging="360"/>
-      </w:pPr>
-      <w:rPr>
-        <w:rFonts w:ascii="Symbol" w:hAnsi="Symbol" w:cs="Symbol" w:hint="default"/>
-      </w:rPr>
-    </w:lvl>
-    <w:lvl w:ilvl="1">
-      <w:start w:val="1"/>
-      <w:numFmt w:val="bullet"/>
-      <w:lvlText w:val="o"/>
-      <w:lvlJc w:val="left"/>
-      <w:pPr>
-        <w:ind w:left="1440" w:hanging="360"/>
-      </w:pPr>
-      <w:rPr>
-        <w:rFonts w:ascii="Courier New" w:hAnsi="Courier New" w:cs="Courier New" w:hint="default"/>
-      </w:rPr>
-    </w:lvl>
-    <w:lvl w:ilvl="2">
-      <w:start w:val="1"/>
-      <w:numFmt w:val="bullet"/>
-      <w:lvlText w:val=""/>
-      <w:lvlJc w:val="left"/>
-      <w:pPr>
-        <w:ind w:left="2160" w:hanging="360"/>
-      </w:pPr>
-      <w:rPr>
-        <w:rFonts w:ascii="Wingdings" w:hAnsi="Wingdings" w:cs="Wingdings" w:hint="default"/>
-      </w:rPr>
-    </w:lvl>
-    <w:lvl w:ilvl="3">
-      <w:start w:val="1"/>
-      <w:numFmt w:val="bullet"/>
-      <w:lvlText w:val=""/>
-      <w:lvlJc w:val="left"/>
-      <w:pPr>
-        <w:ind w:left="2880" w:hanging="360"/>
-      </w:pPr>
-      <w:rPr>
-        <w:rFonts w:ascii="Symbol" w:hAnsi="Symbol" w:cs="Symbol" w:hint="default"/>
-      </w:rPr>
-    </w:lvl>
-    <w:lvl w:ilvl="4">
-      <w:start w:val="1"/>
-      <w:numFmt w:val="bullet"/>
-      <w:lvlText w:val="o"/>
-      <w:lvlJc w:val="left"/>
-      <w:pPr>
-        <w:ind w:left="3600" w:hanging="360"/>
-      </w:pPr>
-      <w:rPr>
-        <w:rFonts w:ascii="Courier New" w:hAnsi="Courier New" w:cs="Courier New" w:hint="default"/>
-      </w:rPr>
-    </w:lvl>
-    <w:lvl w:ilvl="5">
-      <w:start w:val="1"/>
-      <w:numFmt w:val="bullet"/>
-      <w:lvlText w:val=""/>
-      <w:lvlJc w:val="left"/>
-      <w:pPr>
-        <w:ind w:left="4320" w:hanging="360"/>
-      </w:pPr>
-      <w:rPr>
-        <w:rFonts w:ascii="Wingdings" w:hAnsi="Wingdings" w:cs="Wingdings" w:hint="default"/>
-      </w:rPr>
-    </w:lvl>
-    <w:lvl w:ilvl="6">
-      <w:start w:val="1"/>
-      <w:numFmt w:val="bullet"/>
-      <w:lvlText w:val=""/>
-      <w:lvlJc w:val="left"/>
-      <w:pPr>
-        <w:ind w:left="5040" w:hanging="360"/>
-      </w:pPr>
-      <w:rPr>
-        <w:rFonts w:ascii="Symbol" w:hAnsi="Symbol" w:cs="Symbol" w:hint="default"/>
-      </w:rPr>
-    </w:lvl>
-    <w:lvl w:ilvl="7">
-      <w:start w:val="1"/>
-      <w:numFmt w:val="bullet"/>
-      <w:lvlText w:val="o"/>
-      <w:lvlJc w:val="left"/>
-      <w:pPr>
-        <w:ind w:left="5760" w:hanging="360"/>
-      </w:pPr>
-      <w:rPr>
-        <w:rFonts w:ascii="Courier New" w:hAnsi="Courier New" w:cs="Courier New" w:hint="default"/>
-      </w:rPr>
-    </w:lvl>
-    <w:lvl w:ilvl="8">
-      <w:start w:val="1"/>
-      <w:numFmt w:val="bullet"/>
-      <w:lvlText w:val=""/>
-      <w:lvlJc w:val="left"/>
-      <w:pPr>
-        <w:ind w:left="6480" w:hanging="360"/>
-      </w:pPr>
-      <w:rPr>
-        <w:rFonts w:ascii="Wingdings" w:hAnsi="Wingdings" w:cs="Wingdings" w:hint="default"/>
-      </w:rPr>
-    </w:lvl>
-  </w:abstractNum>
-  <w:abstractNum w:abstractNumId="3">
-    <w:lvl w:ilvl="0">
-      <w:start w:val="1"/>
-      <w:numFmt w:val="bullet"/>
-      <w:lvlText w:val=""/>
-      <w:lvlJc w:val="left"/>
-      <w:pPr>
-        <w:ind w:left="720" w:hanging="360"/>
-      </w:pPr>
-      <w:rPr>
-        <w:rFonts w:ascii="Symbol" w:hAnsi="Symbol" w:cs="Symbol" w:hint="default"/>
-      </w:rPr>
-    </w:lvl>
-    <w:lvl w:ilvl="1">
-      <w:start w:val="1"/>
-      <w:numFmt w:val="bullet"/>
-      <w:lvlText w:val="o"/>
-      <w:lvlJc w:val="left"/>
-      <w:pPr>
-        <w:ind w:left="1440" w:hanging="360"/>
-      </w:pPr>
-      <w:rPr>
-        <w:rFonts w:ascii="Courier New" w:hAnsi="Courier New" w:cs="Courier New" w:hint="default"/>
-      </w:rPr>
-    </w:lvl>
-    <w:lvl w:ilvl="2">
-      <w:start w:val="1"/>
-      <w:numFmt w:val="bullet"/>
-      <w:lvlText w:val=""/>
-      <w:lvlJc w:val="left"/>
-      <w:pPr>
-        <w:ind w:left="2160" w:hanging="360"/>
-      </w:pPr>
-      <w:rPr>
-        <w:rFonts w:ascii="Wingdings" w:hAnsi="Wingdings" w:cs="Wingdings" w:hint="default"/>
-      </w:rPr>
-    </w:lvl>
-    <w:lvl w:ilvl="3">
-      <w:start w:val="1"/>
-      <w:numFmt w:val="bullet"/>
-      <w:lvlText w:val=""/>
-      <w:lvlJc w:val="left"/>
-      <w:pPr>
-        <w:ind w:left="2880" w:hanging="360"/>
-      </w:pPr>
-      <w:rPr>
-        <w:rFonts w:ascii="Symbol" w:hAnsi="Symbol" w:cs="Symbol" w:hint="default"/>
-      </w:rPr>
-    </w:lvl>
-    <w:lvl w:ilvl="4">
-      <w:start w:val="1"/>
-      <w:numFmt w:val="bullet"/>
-      <w:lvlText w:val="o"/>
-      <w:lvlJc w:val="left"/>
-      <w:pPr>
-        <w:ind w:left="3600" w:hanging="360"/>
-      </w:pPr>
-      <w:rPr>
-        <w:rFonts w:ascii="Courier New" w:hAnsi="Courier New" w:cs="Courier New" w:hint="default"/>
-      </w:rPr>
-    </w:lvl>
-    <w:lvl w:ilvl="5">
-      <w:start w:val="1"/>
-      <w:numFmt w:val="bullet"/>
-      <w:lvlText w:val=""/>
-      <w:lvlJc w:val="left"/>
-      <w:pPr>
-        <w:ind w:left="4320" w:hanging="360"/>
-      </w:pPr>
-      <w:rPr>
-        <w:rFonts w:ascii="Wingdings" w:hAnsi="Wingdings" w:cs="Wingdings" w:hint="default"/>
-      </w:rPr>
-    </w:lvl>
-    <w:lvl w:ilvl="6">
-      <w:start w:val="1"/>
-      <w:numFmt w:val="bullet"/>
-      <w:lvlText w:val=""/>
-      <w:lvlJc w:val="left"/>
-      <w:pPr>
-        <w:ind w:left="5040" w:hanging="360"/>
-      </w:pPr>
-      <w:rPr>
-        <w:rFonts w:ascii="Symbol" w:hAnsi="Symbol" w:cs="Symbol" w:hint="default"/>
-      </w:rPr>
-    </w:lvl>
-    <w:lvl w:ilvl="7">
-      <w:start w:val="1"/>
-      <w:numFmt w:val="bullet"/>
-      <w:lvlText w:val="o"/>
-      <w:lvlJc w:val="left"/>
-      <w:pPr>
-        <w:ind w:left="5760" w:hanging="360"/>
-      </w:pPr>
-      <w:rPr>
-        <w:rFonts w:ascii="Courier New" w:hAnsi="Courier New" w:cs="Courier New" w:hint="default"/>
-      </w:rPr>
-    </w:lvl>
-    <w:lvl w:ilvl="8">
-      <w:start w:val="1"/>
-      <w:numFmt w:val="bullet"/>
-      <w:lvlText w:val=""/>
-      <w:lvlJc w:val="left"/>
-      <w:pPr>
-        <w:ind w:left="6480" w:hanging="360"/>
-      </w:pPr>
-      <w:rPr>
-        <w:rFonts w:ascii="Wingdings" w:hAnsi="Wingdings" w:cs="Wingdings" w:hint="default"/>
-      </w:rPr>
-    </w:lvl>
-  </w:abstractNum>
-  <w:abstractNum w:abstractNumId="4">
-    <w:lvl w:ilvl="0">
-      <w:start w:val="1"/>
       <w:numFmt w:val="none"/>
       <w:suff w:val="nothing"/>
       <w:lvlText w:val=""/>
@@ -3223,12 +2785,6 @@
   </w:num>
   <w:num w:numId="2">
     <w:abstractNumId w:val="2"/>
-  </w:num>
-  <w:num w:numId="3">
-    <w:abstractNumId w:val="3"/>
-  </w:num>
-  <w:num w:numId="4">
-    <w:abstractNumId w:val="4"/>
   </w:num>
 </w:numbering>
 </file>
@@ -4104,6 +3660,24 @@
       <w:rFonts w:cs="Wingdings"/>
     </w:rPr>
   </w:style>
+  <w:style w:type="character" w:styleId="ListLabel5">
+    <w:name w:val="ListLabel 5"/>
+    <w:rPr>
+      <w:rFonts w:cs="Symbol"/>
+    </w:rPr>
+  </w:style>
+  <w:style w:type="character" w:styleId="ListLabel6">
+    <w:name w:val="ListLabel 6"/>
+    <w:rPr>
+      <w:rFonts w:cs="Courier New"/>
+    </w:rPr>
+  </w:style>
+  <w:style w:type="character" w:styleId="ListLabel7">
+    <w:name w:val="ListLabel 7"/>
+    <w:rPr>
+      <w:rFonts w:cs="Wingdings"/>
+    </w:rPr>
+  </w:style>
   <w:style w:type="character" w:styleId="IndexLink">
     <w:name w:val="Index Link"/>
     <w:rPr/>

</xml_diff>

<commit_message>
close #5 [04/10] 23h00 às 00h30
</commit_message>
<xml_diff>
--- a/documentos projeto/PGP03.docx
+++ b/documentos projeto/PGP03.docx
@@ -5,7 +5,7 @@
     <w:tbl>
       <w:tblPr>
         <w:jc w:val="left"/>
-        <w:tblInd w:w="-20" w:type="dxa"/>
+        <w:tblInd w:w="-30" w:type="dxa"/>
         <w:tblBorders>
           <w:top w:val="single" w:sz="4" w:space="0" w:color="999999"/>
           <w:left w:val="single" w:sz="4" w:space="0" w:color="999999"/>
@@ -16,16 +16,16 @@
         </w:tblBorders>
         <w:tblCellMar>
           <w:top w:w="0" w:type="dxa"/>
-          <w:left w:w="8" w:type="dxa"/>
+          <w:left w:w="-2" w:type="dxa"/>
           <w:bottom w:w="0" w:type="dxa"/>
           <w:right w:w="0" w:type="dxa"/>
         </w:tblCellMar>
       </w:tblPr>
       <w:tblGrid>
-        <w:gridCol w:w="732"/>
-        <w:gridCol w:w="1125"/>
-        <w:gridCol w:w="2419"/>
-        <w:gridCol w:w="4393"/>
+        <w:gridCol w:w="730"/>
+        <w:gridCol w:w="1124"/>
+        <w:gridCol w:w="2418"/>
+        <w:gridCol w:w="4395"/>
       </w:tblGrid>
       <w:tr>
         <w:trPr>
@@ -34,7 +34,7 @@
         </w:trPr>
         <w:tc>
           <w:tcPr>
-            <w:tcW w:w="8669" w:type="dxa"/>
+            <w:tcW w:w="8667" w:type="dxa"/>
             <w:gridSpan w:val="4"/>
             <w:tcBorders>
               <w:top w:val="single" w:sz="4" w:space="0" w:color="999999"/>
@@ -46,7 +46,7 @@
             </w:tcBorders>
             <w:shd w:fill="DBE5F1" w:val="clear"/>
             <w:tcMar>
-              <w:left w:w="8" w:type="dxa"/>
+              <w:left w:w="-2" w:type="dxa"/>
             </w:tcMar>
             <w:vAlign w:val="center"/>
           </w:tcPr>
@@ -73,7 +73,7 @@
         </w:trPr>
         <w:tc>
           <w:tcPr>
-            <w:tcW w:w="732" w:type="dxa"/>
+            <w:tcW w:w="730" w:type="dxa"/>
             <w:tcBorders>
               <w:top w:val="single" w:sz="4" w:space="0" w:color="999999"/>
               <w:left w:val="single" w:sz="4" w:space="0" w:color="999999"/>
@@ -84,7 +84,7 @@
             </w:tcBorders>
             <w:shd w:fill="DBE5F1" w:val="clear"/>
             <w:tcMar>
-              <w:left w:w="8" w:type="dxa"/>
+              <w:left w:w="-2" w:type="dxa"/>
             </w:tcMar>
             <w:vAlign w:val="center"/>
           </w:tcPr>
@@ -105,7 +105,7 @@
         </w:tc>
         <w:tc>
           <w:tcPr>
-            <w:tcW w:w="1125" w:type="dxa"/>
+            <w:tcW w:w="1124" w:type="dxa"/>
             <w:tcBorders>
               <w:top w:val="single" w:sz="4" w:space="0" w:color="999999"/>
               <w:left w:val="single" w:sz="4" w:space="0" w:color="999999"/>
@@ -116,7 +116,7 @@
             </w:tcBorders>
             <w:shd w:fill="DBE5F1" w:val="clear"/>
             <w:tcMar>
-              <w:left w:w="8" w:type="dxa"/>
+              <w:left w:w="-2" w:type="dxa"/>
             </w:tcMar>
             <w:vAlign w:val="center"/>
           </w:tcPr>
@@ -137,7 +137,7 @@
         </w:tc>
         <w:tc>
           <w:tcPr>
-            <w:tcW w:w="2419" w:type="dxa"/>
+            <w:tcW w:w="2418" w:type="dxa"/>
             <w:tcBorders>
               <w:top w:val="single" w:sz="4" w:space="0" w:color="999999"/>
               <w:left w:val="single" w:sz="4" w:space="0" w:color="999999"/>
@@ -148,7 +148,7 @@
             </w:tcBorders>
             <w:shd w:fill="DBE5F1" w:val="clear"/>
             <w:tcMar>
-              <w:left w:w="8" w:type="dxa"/>
+              <w:left w:w="-2" w:type="dxa"/>
             </w:tcMar>
             <w:vAlign w:val="center"/>
           </w:tcPr>
@@ -169,7 +169,7 @@
         </w:tc>
         <w:tc>
           <w:tcPr>
-            <w:tcW w:w="4393" w:type="dxa"/>
+            <w:tcW w:w="4395" w:type="dxa"/>
             <w:tcBorders>
               <w:top w:val="single" w:sz="4" w:space="0" w:color="999999"/>
               <w:left w:val="single" w:sz="4" w:space="0" w:color="999999"/>
@@ -180,7 +180,7 @@
             </w:tcBorders>
             <w:shd w:fill="DBE5F1" w:val="clear"/>
             <w:tcMar>
-              <w:left w:w="8" w:type="dxa"/>
+              <w:left w:w="-2" w:type="dxa"/>
             </w:tcMar>
             <w:vAlign w:val="center"/>
           </w:tcPr>
@@ -207,7 +207,7 @@
         </w:trPr>
         <w:tc>
           <w:tcPr>
-            <w:tcW w:w="732" w:type="dxa"/>
+            <w:tcW w:w="730" w:type="dxa"/>
             <w:tcBorders>
               <w:top w:val="single" w:sz="4" w:space="0" w:color="999999"/>
               <w:left w:val="single" w:sz="4" w:space="0" w:color="999999"/>
@@ -218,7 +218,7 @@
             </w:tcBorders>
             <w:shd w:fill="FFFFFF" w:val="clear"/>
             <w:tcMar>
-              <w:left w:w="8" w:type="dxa"/>
+              <w:left w:w="-2" w:type="dxa"/>
             </w:tcMar>
             <w:vAlign w:val="center"/>
           </w:tcPr>
@@ -235,7 +235,7 @@
         </w:tc>
         <w:tc>
           <w:tcPr>
-            <w:tcW w:w="1125" w:type="dxa"/>
+            <w:tcW w:w="1124" w:type="dxa"/>
             <w:tcBorders>
               <w:top w:val="single" w:sz="4" w:space="0" w:color="999999"/>
               <w:left w:val="single" w:sz="4" w:space="0" w:color="999999"/>
@@ -246,7 +246,7 @@
             </w:tcBorders>
             <w:shd w:fill="FFFFFF" w:val="clear"/>
             <w:tcMar>
-              <w:left w:w="8" w:type="dxa"/>
+              <w:left w:w="-2" w:type="dxa"/>
             </w:tcMar>
             <w:vAlign w:val="center"/>
           </w:tcPr>
@@ -263,7 +263,7 @@
         </w:tc>
         <w:tc>
           <w:tcPr>
-            <w:tcW w:w="2419" w:type="dxa"/>
+            <w:tcW w:w="2418" w:type="dxa"/>
             <w:tcBorders>
               <w:top w:val="single" w:sz="4" w:space="0" w:color="999999"/>
               <w:left w:val="single" w:sz="4" w:space="0" w:color="999999"/>
@@ -274,7 +274,7 @@
             </w:tcBorders>
             <w:shd w:fill="FFFFFF" w:val="clear"/>
             <w:tcMar>
-              <w:left w:w="8" w:type="dxa"/>
+              <w:left w:w="-2" w:type="dxa"/>
             </w:tcMar>
             <w:vAlign w:val="center"/>
           </w:tcPr>
@@ -291,7 +291,7 @@
         </w:tc>
         <w:tc>
           <w:tcPr>
-            <w:tcW w:w="4393" w:type="dxa"/>
+            <w:tcW w:w="4395" w:type="dxa"/>
             <w:tcBorders>
               <w:top w:val="single" w:sz="4" w:space="0" w:color="999999"/>
               <w:left w:val="single" w:sz="4" w:space="0" w:color="999999"/>
@@ -302,7 +302,7 @@
             </w:tcBorders>
             <w:shd w:fill="FFFFFF" w:val="clear"/>
             <w:tcMar>
-              <w:left w:w="8" w:type="dxa"/>
+              <w:left w:w="-2" w:type="dxa"/>
             </w:tcMar>
             <w:vAlign w:val="center"/>
           </w:tcPr>
@@ -314,6 +314,250 @@
             <w:r>
               <w:rPr/>
               <w:t>Escolha do plano</w:t>
+            </w:r>
+          </w:p>
+        </w:tc>
+      </w:tr>
+      <w:tr>
+        <w:trPr>
+          <w:trHeight w:val="340" w:hRule="atLeast"/>
+          <w:cantSplit w:val="false"/>
+        </w:trPr>
+        <w:tc>
+          <w:tcPr>
+            <w:tcW w:w="730" w:type="dxa"/>
+            <w:tcBorders>
+              <w:top w:val="nil"/>
+              <w:left w:val="single" w:sz="4" w:space="0" w:color="999999"/>
+              <w:bottom w:val="single" w:sz="4" w:space="0" w:color="999999"/>
+              <w:insideH w:val="single" w:sz="4" w:space="0" w:color="999999"/>
+              <w:right w:val="single" w:sz="4" w:space="0" w:color="999999"/>
+              <w:insideV w:val="single" w:sz="4" w:space="0" w:color="999999"/>
+            </w:tcBorders>
+            <w:shd w:fill="FFFFFF" w:val="clear"/>
+            <w:tcMar>
+              <w:left w:w="-2" w:type="dxa"/>
+            </w:tcMar>
+            <w:vAlign w:val="center"/>
+          </w:tcPr>
+          <w:p>
+            <w:pPr>
+              <w:pStyle w:val="Verses"/>
+              <w:rPr/>
+            </w:pPr>
+            <w:r>
+              <w:rPr/>
+              <w:t>1.1</w:t>
+            </w:r>
+          </w:p>
+        </w:tc>
+        <w:tc>
+          <w:tcPr>
+            <w:tcW w:w="1124" w:type="dxa"/>
+            <w:tcBorders>
+              <w:top w:val="nil"/>
+              <w:left w:val="single" w:sz="4" w:space="0" w:color="999999"/>
+              <w:bottom w:val="single" w:sz="4" w:space="0" w:color="999999"/>
+              <w:insideH w:val="single" w:sz="4" w:space="0" w:color="999999"/>
+              <w:right w:val="single" w:sz="4" w:space="0" w:color="999999"/>
+              <w:insideV w:val="single" w:sz="4" w:space="0" w:color="999999"/>
+            </w:tcBorders>
+            <w:shd w:fill="FFFFFF" w:val="clear"/>
+            <w:tcMar>
+              <w:left w:w="-2" w:type="dxa"/>
+            </w:tcMar>
+            <w:vAlign w:val="center"/>
+          </w:tcPr>
+          <w:p>
+            <w:pPr>
+              <w:pStyle w:val="Verses"/>
+              <w:rPr/>
+            </w:pPr>
+            <w:r>
+              <w:rPr/>
+              <w:t>0</w:t>
+            </w:r>
+            <w:r>
+              <w:rPr/>
+              <w:t>4</w:t>
+            </w:r>
+            <w:r>
+              <w:rPr/>
+              <w:t>/10/2016</w:t>
+            </w:r>
+          </w:p>
+        </w:tc>
+        <w:tc>
+          <w:tcPr>
+            <w:tcW w:w="2418" w:type="dxa"/>
+            <w:tcBorders>
+              <w:top w:val="nil"/>
+              <w:left w:val="single" w:sz="4" w:space="0" w:color="999999"/>
+              <w:bottom w:val="single" w:sz="4" w:space="0" w:color="999999"/>
+              <w:insideH w:val="single" w:sz="4" w:space="0" w:color="999999"/>
+              <w:right w:val="single" w:sz="4" w:space="0" w:color="999999"/>
+              <w:insideV w:val="single" w:sz="4" w:space="0" w:color="999999"/>
+            </w:tcBorders>
+            <w:shd w:fill="FFFFFF" w:val="clear"/>
+            <w:tcMar>
+              <w:left w:w="-2" w:type="dxa"/>
+            </w:tcMar>
+            <w:vAlign w:val="center"/>
+          </w:tcPr>
+          <w:p>
+            <w:pPr>
+              <w:pStyle w:val="Verses"/>
+              <w:rPr/>
+            </w:pPr>
+            <w:r>
+              <w:rPr/>
+              <w:t>Rômulo Manciola Meloca</w:t>
+            </w:r>
+          </w:p>
+        </w:tc>
+        <w:tc>
+          <w:tcPr>
+            <w:tcW w:w="4395" w:type="dxa"/>
+            <w:tcBorders>
+              <w:top w:val="nil"/>
+              <w:left w:val="single" w:sz="4" w:space="0" w:color="999999"/>
+              <w:bottom w:val="single" w:sz="4" w:space="0" w:color="999999"/>
+              <w:insideH w:val="single" w:sz="4" w:space="0" w:color="999999"/>
+              <w:right w:val="single" w:sz="4" w:space="0" w:color="999999"/>
+              <w:insideV w:val="single" w:sz="4" w:space="0" w:color="999999"/>
+            </w:tcBorders>
+            <w:shd w:fill="FFFFFF" w:val="clear"/>
+            <w:tcMar>
+              <w:left w:w="-2" w:type="dxa"/>
+            </w:tcMar>
+            <w:vAlign w:val="center"/>
+          </w:tcPr>
+          <w:p>
+            <w:pPr>
+              <w:pStyle w:val="Verses"/>
+              <w:rPr/>
+            </w:pPr>
+            <w:r>
+              <w:rPr/>
+              <w:t>Preenchimento do plano</w:t>
+            </w:r>
+          </w:p>
+        </w:tc>
+      </w:tr>
+      <w:tr>
+        <w:trPr>
+          <w:trHeight w:val="340" w:hRule="atLeast"/>
+          <w:cantSplit w:val="false"/>
+        </w:trPr>
+        <w:tc>
+          <w:tcPr>
+            <w:tcW w:w="730" w:type="dxa"/>
+            <w:tcBorders>
+              <w:top w:val="nil"/>
+              <w:left w:val="single" w:sz="4" w:space="0" w:color="999999"/>
+              <w:bottom w:val="single" w:sz="4" w:space="0" w:color="999999"/>
+              <w:insideH w:val="single" w:sz="4" w:space="0" w:color="999999"/>
+              <w:right w:val="single" w:sz="4" w:space="0" w:color="999999"/>
+              <w:insideV w:val="single" w:sz="4" w:space="0" w:color="999999"/>
+            </w:tcBorders>
+            <w:shd w:fill="FFFFFF" w:val="clear"/>
+            <w:tcMar>
+              <w:left w:w="-2" w:type="dxa"/>
+            </w:tcMar>
+            <w:vAlign w:val="center"/>
+          </w:tcPr>
+          <w:p>
+            <w:pPr>
+              <w:pStyle w:val="Verses"/>
+              <w:rPr/>
+            </w:pPr>
+            <w:r>
+              <w:rPr/>
+              <w:t>1.2</w:t>
+            </w:r>
+          </w:p>
+        </w:tc>
+        <w:tc>
+          <w:tcPr>
+            <w:tcW w:w="1124" w:type="dxa"/>
+            <w:tcBorders>
+              <w:top w:val="nil"/>
+              <w:left w:val="single" w:sz="4" w:space="0" w:color="999999"/>
+              <w:bottom w:val="single" w:sz="4" w:space="0" w:color="999999"/>
+              <w:insideH w:val="single" w:sz="4" w:space="0" w:color="999999"/>
+              <w:right w:val="single" w:sz="4" w:space="0" w:color="999999"/>
+              <w:insideV w:val="single" w:sz="4" w:space="0" w:color="999999"/>
+            </w:tcBorders>
+            <w:shd w:fill="FFFFFF" w:val="clear"/>
+            <w:tcMar>
+              <w:left w:w="-2" w:type="dxa"/>
+            </w:tcMar>
+            <w:vAlign w:val="center"/>
+          </w:tcPr>
+          <w:p>
+            <w:pPr>
+              <w:pStyle w:val="Verses"/>
+              <w:rPr/>
+            </w:pPr>
+            <w:r>
+              <w:rPr/>
+              <w:t>04/10/2016</w:t>
+            </w:r>
+          </w:p>
+        </w:tc>
+        <w:tc>
+          <w:tcPr>
+            <w:tcW w:w="2418" w:type="dxa"/>
+            <w:tcBorders>
+              <w:top w:val="nil"/>
+              <w:left w:val="single" w:sz="4" w:space="0" w:color="999999"/>
+              <w:bottom w:val="single" w:sz="4" w:space="0" w:color="999999"/>
+              <w:insideH w:val="single" w:sz="4" w:space="0" w:color="999999"/>
+              <w:right w:val="single" w:sz="4" w:space="0" w:color="999999"/>
+              <w:insideV w:val="single" w:sz="4" w:space="0" w:color="999999"/>
+            </w:tcBorders>
+            <w:shd w:fill="FFFFFF" w:val="clear"/>
+            <w:tcMar>
+              <w:left w:w="-2" w:type="dxa"/>
+            </w:tcMar>
+            <w:vAlign w:val="center"/>
+          </w:tcPr>
+          <w:p>
+            <w:pPr>
+              <w:pStyle w:val="Verses"/>
+              <w:rPr/>
+            </w:pPr>
+            <w:r>
+              <w:rPr/>
+              <w:t>Rômulo Manciola Meloca</w:t>
+            </w:r>
+          </w:p>
+        </w:tc>
+        <w:tc>
+          <w:tcPr>
+            <w:tcW w:w="4395" w:type="dxa"/>
+            <w:tcBorders>
+              <w:top w:val="nil"/>
+              <w:left w:val="single" w:sz="4" w:space="0" w:color="999999"/>
+              <w:bottom w:val="single" w:sz="4" w:space="0" w:color="999999"/>
+              <w:insideH w:val="single" w:sz="4" w:space="0" w:color="999999"/>
+              <w:right w:val="single" w:sz="4" w:space="0" w:color="999999"/>
+              <w:insideV w:val="single" w:sz="4" w:space="0" w:color="999999"/>
+            </w:tcBorders>
+            <w:shd w:fill="FFFFFF" w:val="clear"/>
+            <w:tcMar>
+              <w:left w:w="-2" w:type="dxa"/>
+            </w:tcMar>
+            <w:vAlign w:val="center"/>
+          </w:tcPr>
+          <w:p>
+            <w:pPr>
+              <w:pStyle w:val="Verses"/>
+              <w:rPr/>
+            </w:pPr>
+            <w:r>
+              <w:rPr/>
+              <w:t>Preenchimento do plano</w:t>
             </w:r>
           </w:p>
         </w:tc>
@@ -825,7 +1069,7 @@
           <w:bCs/>
         </w:rPr>
         <w:drawing>
-          <wp:anchor behindDoc="0" distT="0" distB="0" distL="0" distR="0" simplePos="0" locked="0" layoutInCell="1" allowOverlap="1" relativeHeight="3">
+          <wp:anchor behindDoc="0" distT="0" distB="0" distL="0" distR="0" simplePos="0" locked="0" layoutInCell="1" allowOverlap="1" relativeHeight="0">
             <wp:simplePos x="0" y="0"/>
             <wp:positionH relativeFrom="column">
               <wp:align>center</wp:align>
@@ -984,7 +1228,7 @@
       <w:r>
         <w:rPr/>
         <w:drawing>
-          <wp:anchor behindDoc="0" distT="0" distB="0" distL="0" distR="0" simplePos="0" locked="0" layoutInCell="1" allowOverlap="1" relativeHeight="4">
+          <wp:anchor behindDoc="0" distT="0" distB="0" distL="0" distR="0" simplePos="0" locked="0" layoutInCell="1" allowOverlap="1" relativeHeight="1">
             <wp:simplePos x="0" y="0"/>
             <wp:positionH relativeFrom="column">
               <wp:align>center</wp:align>
@@ -1071,7 +1315,6 @@
       </w:pPr>
       <w:r>
         <w:rPr/>
-        <w:t>[Defina como será medido o progresso do projeto. ]</w:t>
       </w:r>
     </w:p>
     <w:p>
@@ -1081,19 +1324,7 @@
       </w:pPr>
       <w:r>
         <w:rPr/>
-        <w:t xml:space="preserve">Através do </w:t>
-      </w:r>
-      <w:hyperlink r:id="rId4">
-        <w:r>
-          <w:rPr>
-            <w:rStyle w:val="InternetLink"/>
-          </w:rPr>
-          <w:t>Gerenciamento do valor agregado</w:t>
-        </w:r>
-      </w:hyperlink>
-      <w:r>
-        <w:rPr/>
-        <w:t xml:space="preserve"> e de seus indicadores de prazo e custo (SPI &amp; CPI) e semáforos para indicar o progresso do projeto. </w:t>
+        <w:t>O progresso do projeto será medido conforme a sincronização do projeto com o cronograma de atividades. O desanhalihamento com o cronograma será medido conforme os critérios abaixo:</w:t>
       </w:r>
     </w:p>
     <w:p>
@@ -1103,13 +1334,12 @@
       </w:pPr>
       <w:r>
         <w:rPr/>
-        <w:t>Os critérios serão:</w:t>
       </w:r>
     </w:p>
     <w:tbl>
       <w:tblPr>
         <w:jc w:val="left"/>
-        <w:tblInd w:w="30" w:type="dxa"/>
+        <w:tblInd w:w="10" w:type="dxa"/>
         <w:tblBorders>
           <w:top w:val="single" w:sz="8" w:space="0" w:color="A3A3A3"/>
           <w:left w:val="single" w:sz="8" w:space="0" w:color="A3A3A3"/>
@@ -1120,16 +1350,16 @@
         </w:tblBorders>
         <w:tblCellMar>
           <w:top w:w="80" w:type="dxa"/>
-          <w:left w:w="30" w:type="dxa"/>
+          <w:left w:w="10" w:type="dxa"/>
           <w:bottom w:w="80" w:type="dxa"/>
           <w:right w:w="80" w:type="dxa"/>
         </w:tblCellMar>
       </w:tblPr>
       <w:tblGrid>
-        <w:gridCol w:w="1173"/>
-        <w:gridCol w:w="960"/>
-        <w:gridCol w:w="1447"/>
-        <w:gridCol w:w="1231"/>
+        <w:gridCol w:w="1171"/>
+        <w:gridCol w:w="959"/>
+        <w:gridCol w:w="1446"/>
+        <w:gridCol w:w="1232"/>
       </w:tblGrid>
       <w:tr>
         <w:trPr>
@@ -1137,7 +1367,7 @@
         </w:trPr>
         <w:tc>
           <w:tcPr>
-            <w:tcW w:w="1173" w:type="dxa"/>
+            <w:tcW w:w="1171" w:type="dxa"/>
             <w:tcBorders>
               <w:top w:val="single" w:sz="8" w:space="0" w:color="A3A3A3"/>
               <w:left w:val="single" w:sz="8" w:space="0" w:color="A3A3A3"/>
@@ -1148,7 +1378,7 @@
             </w:tcBorders>
             <w:shd w:fill="FFFFFF" w:val="clear"/>
             <w:tcMar>
-              <w:left w:w="30" w:type="dxa"/>
+              <w:left w:w="10" w:type="dxa"/>
             </w:tcMar>
           </w:tcPr>
           <w:p>
@@ -1164,7 +1394,7 @@
         </w:tc>
         <w:tc>
           <w:tcPr>
-            <w:tcW w:w="960" w:type="dxa"/>
+            <w:tcW w:w="959" w:type="dxa"/>
             <w:tcBorders>
               <w:top w:val="single" w:sz="8" w:space="0" w:color="A3A3A3"/>
               <w:left w:val="single" w:sz="8" w:space="0" w:color="A3A3A3"/>
@@ -1175,7 +1405,7 @@
             </w:tcBorders>
             <w:shd w:fill="00B050" w:val="clear"/>
             <w:tcMar>
-              <w:left w:w="30" w:type="dxa"/>
+              <w:left w:w="10" w:type="dxa"/>
             </w:tcMar>
           </w:tcPr>
           <w:p>
@@ -1195,7 +1425,7 @@
         </w:tc>
         <w:tc>
           <w:tcPr>
-            <w:tcW w:w="1447" w:type="dxa"/>
+            <w:tcW w:w="1446" w:type="dxa"/>
             <w:tcBorders>
               <w:top w:val="single" w:sz="8" w:space="0" w:color="A3A3A3"/>
               <w:left w:val="single" w:sz="8" w:space="0" w:color="A3A3A3"/>
@@ -1206,7 +1436,7 @@
             </w:tcBorders>
             <w:shd w:fill="FFFF00" w:val="clear"/>
             <w:tcMar>
-              <w:left w:w="30" w:type="dxa"/>
+              <w:left w:w="10" w:type="dxa"/>
             </w:tcMar>
           </w:tcPr>
           <w:p>
@@ -1222,7 +1452,7 @@
         </w:tc>
         <w:tc>
           <w:tcPr>
-            <w:tcW w:w="1231" w:type="dxa"/>
+            <w:tcW w:w="1232" w:type="dxa"/>
             <w:tcBorders>
               <w:top w:val="single" w:sz="8" w:space="0" w:color="A3A3A3"/>
               <w:left w:val="single" w:sz="8" w:space="0" w:color="A3A3A3"/>
@@ -1233,7 +1463,7 @@
             </w:tcBorders>
             <w:shd w:fill="FF0000" w:val="clear"/>
             <w:tcMar>
-              <w:left w:w="30" w:type="dxa"/>
+              <w:left w:w="10" w:type="dxa"/>
             </w:tcMar>
           </w:tcPr>
           <w:p>
@@ -1254,7 +1484,7 @@
         </w:trPr>
         <w:tc>
           <w:tcPr>
-            <w:tcW w:w="1173" w:type="dxa"/>
+            <w:tcW w:w="1171" w:type="dxa"/>
             <w:tcBorders>
               <w:top w:val="single" w:sz="8" w:space="0" w:color="A3A3A3"/>
               <w:left w:val="single" w:sz="8" w:space="0" w:color="A3A3A3"/>
@@ -1265,7 +1495,7 @@
             </w:tcBorders>
             <w:shd w:fill="FFFFFF" w:val="clear"/>
             <w:tcMar>
-              <w:left w:w="30" w:type="dxa"/>
+              <w:left w:w="10" w:type="dxa"/>
             </w:tcMar>
           </w:tcPr>
           <w:p>
@@ -1285,7 +1515,7 @@
         </w:tc>
         <w:tc>
           <w:tcPr>
-            <w:tcW w:w="960" w:type="dxa"/>
+            <w:tcW w:w="959" w:type="dxa"/>
             <w:tcBorders>
               <w:top w:val="single" w:sz="8" w:space="0" w:color="A3A3A3"/>
               <w:left w:val="single" w:sz="8" w:space="0" w:color="A3A3A3"/>
@@ -1296,7 +1526,7 @@
             </w:tcBorders>
             <w:shd w:fill="FFFFFF" w:val="clear"/>
             <w:tcMar>
-              <w:left w:w="30" w:type="dxa"/>
+              <w:left w:w="10" w:type="dxa"/>
             </w:tcMar>
           </w:tcPr>
           <w:p>
@@ -1316,7 +1546,7 @@
         </w:tc>
         <w:tc>
           <w:tcPr>
-            <w:tcW w:w="1447" w:type="dxa"/>
+            <w:tcW w:w="1446" w:type="dxa"/>
             <w:tcBorders>
               <w:top w:val="single" w:sz="8" w:space="0" w:color="A3A3A3"/>
               <w:left w:val="single" w:sz="8" w:space="0" w:color="A3A3A3"/>
@@ -1327,7 +1557,7 @@
             </w:tcBorders>
             <w:shd w:fill="FFFFFF" w:val="clear"/>
             <w:tcMar>
-              <w:left w:w="30" w:type="dxa"/>
+              <w:left w:w="10" w:type="dxa"/>
             </w:tcMar>
           </w:tcPr>
           <w:p>
@@ -1347,7 +1577,7 @@
         </w:tc>
         <w:tc>
           <w:tcPr>
-            <w:tcW w:w="1231" w:type="dxa"/>
+            <w:tcW w:w="1232" w:type="dxa"/>
             <w:tcBorders>
               <w:top w:val="single" w:sz="8" w:space="0" w:color="A3A3A3"/>
               <w:left w:val="single" w:sz="8" w:space="0" w:color="A3A3A3"/>
@@ -1358,7 +1588,7 @@
             </w:tcBorders>
             <w:shd w:fill="FFFFFF" w:val="clear"/>
             <w:tcMar>
-              <w:left w:w="30" w:type="dxa"/>
+              <w:left w:w="10" w:type="dxa"/>
             </w:tcMar>
           </w:tcPr>
           <w:p>
@@ -1383,7 +1613,7 @@
         </w:trPr>
         <w:tc>
           <w:tcPr>
-            <w:tcW w:w="1173" w:type="dxa"/>
+            <w:tcW w:w="1171" w:type="dxa"/>
             <w:tcBorders>
               <w:top w:val="single" w:sz="8" w:space="0" w:color="A3A3A3"/>
               <w:left w:val="single" w:sz="8" w:space="0" w:color="A3A3A3"/>
@@ -1394,7 +1624,7 @@
             </w:tcBorders>
             <w:shd w:fill="FFFFFF" w:val="clear"/>
             <w:tcMar>
-              <w:left w:w="30" w:type="dxa"/>
+              <w:left w:w="10" w:type="dxa"/>
             </w:tcMar>
           </w:tcPr>
           <w:p>
@@ -1414,7 +1644,7 @@
         </w:tc>
         <w:tc>
           <w:tcPr>
-            <w:tcW w:w="960" w:type="dxa"/>
+            <w:tcW w:w="959" w:type="dxa"/>
             <w:tcBorders>
               <w:top w:val="single" w:sz="8" w:space="0" w:color="A3A3A3"/>
               <w:left w:val="single" w:sz="8" w:space="0" w:color="A3A3A3"/>
@@ -1425,7 +1655,7 @@
             </w:tcBorders>
             <w:shd w:fill="FFFFFF" w:val="clear"/>
             <w:tcMar>
-              <w:left w:w="30" w:type="dxa"/>
+              <w:left w:w="10" w:type="dxa"/>
             </w:tcMar>
           </w:tcPr>
           <w:p>
@@ -1445,7 +1675,7 @@
         </w:tc>
         <w:tc>
           <w:tcPr>
-            <w:tcW w:w="1447" w:type="dxa"/>
+            <w:tcW w:w="1446" w:type="dxa"/>
             <w:tcBorders>
               <w:top w:val="single" w:sz="8" w:space="0" w:color="A3A3A3"/>
               <w:left w:val="single" w:sz="8" w:space="0" w:color="A3A3A3"/>
@@ -1456,7 +1686,7 @@
             </w:tcBorders>
             <w:shd w:fill="FFFFFF" w:val="clear"/>
             <w:tcMar>
-              <w:left w:w="30" w:type="dxa"/>
+              <w:left w:w="10" w:type="dxa"/>
             </w:tcMar>
           </w:tcPr>
           <w:p>
@@ -1476,7 +1706,7 @@
         </w:tc>
         <w:tc>
           <w:tcPr>
-            <w:tcW w:w="1231" w:type="dxa"/>
+            <w:tcW w:w="1232" w:type="dxa"/>
             <w:tcBorders>
               <w:top w:val="single" w:sz="8" w:space="0" w:color="A3A3A3"/>
               <w:left w:val="single" w:sz="8" w:space="0" w:color="A3A3A3"/>
@@ -1487,7 +1717,7 @@
             </w:tcBorders>
             <w:shd w:fill="FFFFFF" w:val="clear"/>
             <w:tcMar>
-              <w:left w:w="30" w:type="dxa"/>
+              <w:left w:w="10" w:type="dxa"/>
             </w:tcMar>
           </w:tcPr>
           <w:p>
@@ -1528,27 +1758,6 @@
       </w:pPr>
       <w:r>
         <w:rPr/>
-        <w:t xml:space="preserve">Para isso, a linha base de tempo e custos é salva após a conclusão do planejamento. </w:t>
-      </w:r>
-    </w:p>
-    <w:p>
-      <w:pPr>
-        <w:pStyle w:val="Normal"/>
-        <w:rPr/>
-      </w:pPr>
-      <w:r>
-        <w:rPr/>
-        <w:t>Após isso, será feito o acompanhamento semanal entre o planejado (linha de base salva) com o realizado.</w:t>
-      </w:r>
-    </w:p>
-    <w:p>
-      <w:pPr>
-        <w:pStyle w:val="Normal"/>
-        <w:rPr/>
-      </w:pPr>
-      <w:r>
-        <w:rPr/>
-        <w:t>A comunicação dos indicadores será feita através do Status Report Semanal no tópico Sumário Executivo.</w:t>
       </w:r>
     </w:p>
     <w:p>
@@ -1583,31 +1792,6 @@
       </w:pPr>
       <w:r>
         <w:rPr/>
-        <w:t xml:space="preserve">[Liste os riscos e estratégias associadas, considerando os itens Severidade, Probabilidade, Impacto, Ação. </w:t>
-      </w:r>
-    </w:p>
-    <w:p>
-      <w:pPr>
-        <w:pStyle w:val="Comments"/>
-        <w:rPr/>
-      </w:pPr>
-      <w:r>
-        <w:rPr/>
-        <w:t>Liste os problemas considerando os itens Severidade, Urgência, Impacto, Ação.</w:t>
-        <w:br/>
-        <w:t xml:space="preserve">Esta seção será criada a partir do template de </w:t>
-      </w:r>
-      <w:hyperlink r:id="rId5">
-        <w:r>
-          <w:rPr>
-            <w:rStyle w:val="InternetLink"/>
-          </w:rPr>
-          <w:t>Registro dos riscos e dos problemas.xlsx</w:t>
-        </w:r>
-      </w:hyperlink>
-      <w:r>
-        <w:rPr/>
-        <w:t>. ]</w:t>
       </w:r>
     </w:p>
     <w:p>
@@ -1617,19 +1801,35 @@
       </w:pPr>
       <w:r>
         <w:rPr/>
-        <w:t xml:space="preserve">Veja o </w:t>
-      </w:r>
-      <w:hyperlink r:id="rId6">
-        <w:r>
-          <w:rPr>
-            <w:rStyle w:val="InternetLink"/>
-          </w:rPr>
-          <w:t>Registro dos riscos e dos problemas.xlsx</w:t>
-        </w:r>
-      </w:hyperlink>
-      <w:r>
-        <w:rPr/>
-        <w:t xml:space="preserve"> em anexo.</w:t>
+        <w:t>São listados os ricos e seus respectivos impactos abaixo:</w:t>
+      </w:r>
+    </w:p>
+    <w:p>
+      <w:pPr>
+        <w:pStyle w:val="Normal"/>
+        <w:numPr>
+          <w:ilvl w:val="0"/>
+          <w:numId w:val="2"/>
+        </w:numPr>
+        <w:rPr/>
+      </w:pPr>
+      <w:r>
+        <w:rPr/>
+        <w:t>O programador da equipe faz disciplinas diferentes dos outros três membros do time. Pode ocorrer que seus afazeres em outras atividades atrase suas atividades. O impacto deste atraso é grave podendo degradar a qualidade do software em alguns pontos que não forem exaustivamente testados. Se os outros projetos estiverem bem sincronizados, talvez seja possível a execução de ambas atividades (programação e teste) simultâneamente.</w:t>
+      </w:r>
+    </w:p>
+    <w:p>
+      <w:pPr>
+        <w:pStyle w:val="Normal"/>
+        <w:numPr>
+          <w:ilvl w:val="0"/>
+          <w:numId w:val="2"/>
+        </w:numPr>
+        <w:rPr/>
+      </w:pPr>
+      <w:r>
+        <w:rPr/>
+        <w:t xml:space="preserve">Há o risco que provas e tarefas de outras disciplinas coincidam com entregas deste projeto. Este risco é alto e o impacto é o atraso em todas as atividades de todos os projetos abertos pela empresa. </w:t>
       </w:r>
     </w:p>
     <w:p>
@@ -1664,7 +1864,6 @@
       </w:pPr>
       <w:r>
         <w:rPr/>
-        <w:t>[Defina como a comunicação de atividades críticas e / ou em progresso acontecerá durante a fase da execução do projeto. Os seguintes itens devem ser identificados: O que; Quando; Como; Para Quem. ]</w:t>
       </w:r>
     </w:p>
     <w:p>
@@ -1684,6 +1883,7 @@
       </w:pPr>
       <w:r>
         <w:rPr/>
+        <w:t>A comunicação da equipe será feita através de reunião semanal e comunicação informal via trocas de e-mail e bate-papo entre os membros do time.</w:t>
       </w:r>
     </w:p>
     <w:p>
@@ -1720,41 +1920,17 @@
       </w:pPr>
       <w:r>
         <w:rPr/>
-        <w:t>[Defina os critérios e fluxo de aprovação para as mudanças de escopo]</w:t>
       </w:r>
     </w:p>
     <w:p>
       <w:pPr>
         <w:pStyle w:val="Normal"/>
-        <w:rPr/>
-      </w:pPr>
-      <w:r>
-        <w:rPr/>
-        <w:t xml:space="preserve">Toda mudança deverá ser solicitada através do </w:t>
-      </w:r>
-      <w:hyperlink r:id="rId7">
-        <w:r>
-          <w:rPr>
-            <w:rStyle w:val="InternetLink"/>
-          </w:rPr>
-          <w:t>formulário</w:t>
-        </w:r>
-      </w:hyperlink>
-      <w:r>
-        <w:rPr/>
-        <w:t xml:space="preserve"> e enviada ao Gerente de Projeto por e-mail, o Gerente de Projeto fará sua avaliação, incluirá no </w:t>
-      </w:r>
-      <w:hyperlink r:id="rId8">
-        <w:r>
-          <w:rPr>
-            <w:rStyle w:val="InternetLink"/>
-          </w:rPr>
-          <w:t>Log de Mudanças</w:t>
-        </w:r>
-      </w:hyperlink>
-      <w:r>
-        <w:rPr/>
-        <w:t xml:space="preserve"> e encaminhará para aprovação do patrocinador do projeto. O Log de Mudanças ficará na pasta do projeto e conterá todas as solicitações com seu status atualizado, mesmo que ela seja rejeitada.</w:t>
+        <w:jc w:val="both"/>
+        <w:rPr/>
+      </w:pPr>
+      <w:r>
+        <w:rPr/>
+        <w:t>Toda mudança deverá ser solicitada por e-mail ao Gerente de Projeto que fará sua avaliação, incluirá no Log de Mudanças e encaminhará para aprovação do patrocinador do projeto. O Log de Mudanças ficará na pasta do projeto e conterá todas as solicitações com seu status atualizado, mesmo que ela seja rejeitada.</w:t>
       </w:r>
     </w:p>
     <w:p>
@@ -1778,7 +1954,7 @@
     <w:tbl>
       <w:tblPr>
         <w:jc w:val="left"/>
-        <w:tblInd w:w="-20" w:type="dxa"/>
+        <w:tblInd w:w="-30" w:type="dxa"/>
         <w:tblBorders>
           <w:top w:val="single" w:sz="4" w:space="0" w:color="999999"/>
           <w:left w:val="single" w:sz="4" w:space="0" w:color="999999"/>
@@ -1789,15 +1965,15 @@
         </w:tblBorders>
         <w:tblCellMar>
           <w:top w:w="0" w:type="dxa"/>
-          <w:left w:w="8" w:type="dxa"/>
+          <w:left w:w="-2" w:type="dxa"/>
           <w:bottom w:w="0" w:type="dxa"/>
           <w:right w:w="0" w:type="dxa"/>
         </w:tblCellMar>
       </w:tblPr>
       <w:tblGrid>
-        <w:gridCol w:w="2434"/>
+        <w:gridCol w:w="2432"/>
         <w:gridCol w:w="4676"/>
-        <w:gridCol w:w="1565"/>
+        <w:gridCol w:w="1567"/>
       </w:tblGrid>
       <w:tr>
         <w:trPr>
@@ -1818,7 +1994,7 @@
             </w:tcBorders>
             <w:shd w:fill="DBE5F1" w:val="clear"/>
             <w:tcMar>
-              <w:left w:w="8" w:type="dxa"/>
+              <w:left w:w="-2" w:type="dxa"/>
             </w:tcMar>
             <w:vAlign w:val="center"/>
           </w:tcPr>
@@ -1846,7 +2022,7 @@
         </w:trPr>
         <w:tc>
           <w:tcPr>
-            <w:tcW w:w="2434" w:type="dxa"/>
+            <w:tcW w:w="2432" w:type="dxa"/>
             <w:tcBorders>
               <w:top w:val="single" w:sz="4" w:space="0" w:color="999999"/>
               <w:left w:val="single" w:sz="4" w:space="0" w:color="999999"/>
@@ -1857,7 +2033,7 @@
             </w:tcBorders>
             <w:shd w:fill="DBE5F1" w:val="clear"/>
             <w:tcMar>
-              <w:left w:w="8" w:type="dxa"/>
+              <w:left w:w="-2" w:type="dxa"/>
             </w:tcMar>
             <w:vAlign w:val="center"/>
           </w:tcPr>
@@ -1890,7 +2066,7 @@
             </w:tcBorders>
             <w:shd w:fill="DBE5F1" w:val="clear"/>
             <w:tcMar>
-              <w:left w:w="8" w:type="dxa"/>
+              <w:left w:w="-2" w:type="dxa"/>
             </w:tcMar>
             <w:vAlign w:val="center"/>
           </w:tcPr>
@@ -1912,7 +2088,7 @@
         </w:tc>
         <w:tc>
           <w:tcPr>
-            <w:tcW w:w="1565" w:type="dxa"/>
+            <w:tcW w:w="1567" w:type="dxa"/>
             <w:tcBorders>
               <w:top w:val="single" w:sz="4" w:space="0" w:color="999999"/>
               <w:left w:val="single" w:sz="4" w:space="0" w:color="999999"/>
@@ -1923,7 +2099,7 @@
             </w:tcBorders>
             <w:shd w:fill="DBE5F1" w:val="clear"/>
             <w:tcMar>
-              <w:left w:w="8" w:type="dxa"/>
+              <w:left w:w="-2" w:type="dxa"/>
             </w:tcMar>
             <w:vAlign w:val="center"/>
           </w:tcPr>
@@ -1951,7 +2127,7 @@
         </w:trPr>
         <w:tc>
           <w:tcPr>
-            <w:tcW w:w="2434" w:type="dxa"/>
+            <w:tcW w:w="2432" w:type="dxa"/>
             <w:tcBorders>
               <w:top w:val="single" w:sz="4" w:space="0" w:color="999999"/>
               <w:left w:val="single" w:sz="4" w:space="0" w:color="999999"/>
@@ -1962,7 +2138,7 @@
             </w:tcBorders>
             <w:shd w:fill="FFFFFF" w:val="clear"/>
             <w:tcMar>
-              <w:left w:w="8" w:type="dxa"/>
+              <w:left w:w="-2" w:type="dxa"/>
             </w:tcMar>
             <w:vAlign w:val="center"/>
           </w:tcPr>
@@ -1990,7 +2166,7 @@
             </w:tcBorders>
             <w:shd w:fill="FFFFFF" w:val="clear"/>
             <w:tcMar>
-              <w:left w:w="8" w:type="dxa"/>
+              <w:left w:w="-2" w:type="dxa"/>
             </w:tcMar>
             <w:vAlign w:val="center"/>
           </w:tcPr>
@@ -2007,7 +2183,7 @@
         </w:tc>
         <w:tc>
           <w:tcPr>
-            <w:tcW w:w="1565" w:type="dxa"/>
+            <w:tcW w:w="1567" w:type="dxa"/>
             <w:tcBorders>
               <w:top w:val="single" w:sz="4" w:space="0" w:color="999999"/>
               <w:left w:val="single" w:sz="4" w:space="0" w:color="999999"/>
@@ -2018,7 +2194,7 @@
             </w:tcBorders>
             <w:shd w:fill="FFFFFF" w:val="clear"/>
             <w:tcMar>
-              <w:left w:w="8" w:type="dxa"/>
+              <w:left w:w="-2" w:type="dxa"/>
             </w:tcMar>
             <w:vAlign w:val="center"/>
           </w:tcPr>
@@ -2040,7 +2216,7 @@
         </w:trPr>
         <w:tc>
           <w:tcPr>
-            <w:tcW w:w="2434" w:type="dxa"/>
+            <w:tcW w:w="2432" w:type="dxa"/>
             <w:tcBorders>
               <w:top w:val="single" w:sz="4" w:space="0" w:color="999999"/>
               <w:left w:val="single" w:sz="4" w:space="0" w:color="999999"/>
@@ -2051,7 +2227,7 @@
             </w:tcBorders>
             <w:shd w:fill="FFFFFF" w:val="clear"/>
             <w:tcMar>
-              <w:left w:w="8" w:type="dxa"/>
+              <w:left w:w="-2" w:type="dxa"/>
             </w:tcMar>
             <w:vAlign w:val="center"/>
           </w:tcPr>
@@ -2079,7 +2255,7 @@
             </w:tcBorders>
             <w:shd w:fill="FFFFFF" w:val="clear"/>
             <w:tcMar>
-              <w:left w:w="8" w:type="dxa"/>
+              <w:left w:w="-2" w:type="dxa"/>
             </w:tcMar>
             <w:vAlign w:val="center"/>
           </w:tcPr>
@@ -2096,7 +2272,7 @@
         </w:tc>
         <w:tc>
           <w:tcPr>
-            <w:tcW w:w="1565" w:type="dxa"/>
+            <w:tcW w:w="1567" w:type="dxa"/>
             <w:tcBorders>
               <w:top w:val="single" w:sz="4" w:space="0" w:color="999999"/>
               <w:left w:val="single" w:sz="4" w:space="0" w:color="999999"/>
@@ -2107,7 +2283,7 @@
             </w:tcBorders>
             <w:shd w:fill="FFFFFF" w:val="clear"/>
             <w:tcMar>
-              <w:left w:w="8" w:type="dxa"/>
+              <w:left w:w="-2" w:type="dxa"/>
             </w:tcMar>
             <w:vAlign w:val="center"/>
           </w:tcPr>
@@ -2134,8 +2310,8 @@
       </w:r>
     </w:p>
     <w:sectPr>
-      <w:headerReference w:type="default" r:id="rId9"/>
-      <w:footerReference w:type="default" r:id="rId10"/>
+      <w:headerReference w:type="default" r:id="rId4"/>
+      <w:footerReference w:type="default" r:id="rId5"/>
       <w:type w:val="nextPage"/>
       <w:pgSz w:w="11906" w:h="16838"/>
       <w:pgMar w:left="1701" w:right="1701" w:header="708" w:top="1417" w:footer="708" w:bottom="1417" w:gutter="0"/>
@@ -2170,10 +2346,10 @@
       </w:tblCellMar>
     </w:tblPr>
     <w:tblGrid>
-      <w:gridCol w:w="1817"/>
-      <w:gridCol w:w="2463"/>
-      <w:gridCol w:w="2465"/>
-      <w:gridCol w:w="2472"/>
+      <w:gridCol w:w="1815"/>
+      <w:gridCol w:w="2462"/>
+      <w:gridCol w:w="2464"/>
+      <w:gridCol w:w="2473"/>
     </w:tblGrid>
     <w:tr>
       <w:trPr>
@@ -2181,7 +2357,7 @@
       </w:trPr>
       <w:tc>
         <w:tcPr>
-          <w:tcW w:w="1817" w:type="dxa"/>
+          <w:tcW w:w="1815" w:type="dxa"/>
           <w:tcBorders>
             <w:top w:val="single" w:sz="4" w:space="0" w:color="00000A"/>
             <w:left w:val="nil"/>
@@ -2219,7 +2395,7 @@
       </w:tc>
       <w:tc>
         <w:tcPr>
-          <w:tcW w:w="2463" w:type="dxa"/>
+          <w:tcW w:w="2462" w:type="dxa"/>
           <w:tcBorders>
             <w:top w:val="single" w:sz="4" w:space="0" w:color="00000A"/>
             <w:left w:val="nil"/>
@@ -2246,7 +2422,7 @@
       </w:tc>
       <w:tc>
         <w:tcPr>
-          <w:tcW w:w="2465" w:type="dxa"/>
+          <w:tcW w:w="2464" w:type="dxa"/>
           <w:tcBorders>
             <w:top w:val="single" w:sz="4" w:space="0" w:color="00000A"/>
             <w:left w:val="nil"/>
@@ -2273,7 +2449,7 @@
       </w:tc>
       <w:tc>
         <w:tcPr>
-          <w:tcW w:w="2472" w:type="dxa"/>
+          <w:tcW w:w="2473" w:type="dxa"/>
           <w:tcBorders>
             <w:top w:val="single" w:sz="4" w:space="0" w:color="00000A"/>
             <w:left w:val="nil"/>
@@ -2313,7 +2489,7 @@
             <w:fldChar w:fldCharType="separate"/>
           </w:r>
           <w:r>
-            <w:t>2</w:t>
+            <w:t>4</w:t>
           </w:r>
           <w:r>
             <w:fldChar w:fldCharType="end"/>
@@ -2337,7 +2513,7 @@
             <w:fldChar w:fldCharType="separate"/>
           </w:r>
           <w:r>
-            <w:t>3</w:t>
+            <w:t>4</w:t>
           </w:r>
           <w:r>
             <w:fldChar w:fldCharType="end"/>
@@ -2374,13 +2550,13 @@
       </w:tblBorders>
       <w:tblCellMar>
         <w:top w:w="0" w:type="dxa"/>
-        <w:left w:w="88" w:type="dxa"/>
+        <w:left w:w="78" w:type="dxa"/>
         <w:bottom w:w="0" w:type="dxa"/>
         <w:right w:w="108" w:type="dxa"/>
       </w:tblCellMar>
     </w:tblPr>
     <w:tblGrid>
-      <w:gridCol w:w="6487"/>
+      <w:gridCol w:w="6485"/>
       <w:gridCol w:w="1956"/>
     </w:tblGrid>
     <w:tr>
@@ -2390,7 +2566,7 @@
       </w:trPr>
       <w:tc>
         <w:tcPr>
-          <w:tcW w:w="6487" w:type="dxa"/>
+          <w:tcW w:w="6485" w:type="dxa"/>
           <w:tcBorders>
             <w:top w:val="single" w:sz="4" w:space="0" w:color="00000A"/>
             <w:left w:val="single" w:sz="4" w:space="0" w:color="00000A"/>
@@ -2401,7 +2577,7 @@
           </w:tcBorders>
           <w:shd w:fill="FFFFFF" w:val="clear"/>
           <w:tcMar>
-            <w:left w:w="88" w:type="dxa"/>
+            <w:left w:w="78" w:type="dxa"/>
           </w:tcMar>
           <w:vAlign w:val="center"/>
         </w:tcPr>
@@ -2444,7 +2620,7 @@
           </w:tcBorders>
           <w:shd w:fill="FFFFFF" w:val="clear"/>
           <w:tcMar>
-            <w:left w:w="88" w:type="dxa"/>
+            <w:left w:w="78" w:type="dxa"/>
           </w:tcMar>
           <w:vAlign w:val="center"/>
         </w:tcPr>
@@ -2512,7 +2688,7 @@
       </w:trPr>
       <w:tc>
         <w:tcPr>
-          <w:tcW w:w="6487" w:type="dxa"/>
+          <w:tcW w:w="6485" w:type="dxa"/>
           <w:tcBorders>
             <w:top w:val="single" w:sz="4" w:space="0" w:color="00000A"/>
             <w:left w:val="single" w:sz="4" w:space="0" w:color="00000A"/>
@@ -2523,7 +2699,7 @@
           </w:tcBorders>
           <w:shd w:fill="FFFFFF" w:val="clear"/>
           <w:tcMar>
-            <w:left w:w="88" w:type="dxa"/>
+            <w:left w:w="78" w:type="dxa"/>
           </w:tcMar>
           <w:vAlign w:val="center"/>
         </w:tcPr>
@@ -2562,7 +2738,7 @@
           </w:tcBorders>
           <w:shd w:fill="FFFFFF" w:val="clear"/>
           <w:tcMar>
-            <w:left w:w="88" w:type="dxa"/>
+            <w:left w:w="78" w:type="dxa"/>
           </w:tcMar>
           <w:vAlign w:val="center"/>
         </w:tcPr>
@@ -2690,6 +2866,143 @@
   <w:abstractNum w:abstractNumId="2">
     <w:lvl w:ilvl="0">
       <w:start w:val="1"/>
+      <w:numFmt w:val="bullet"/>
+      <w:lvlText w:val=""/>
+      <w:lvlJc w:val="left"/>
+      <w:pPr>
+        <w:tabs>
+          <w:tab w:val="num" w:pos="720"/>
+        </w:tabs>
+        <w:ind w:left="720" w:hanging="360"/>
+      </w:pPr>
+      <w:rPr>
+        <w:rFonts w:ascii="Symbol" w:hAnsi="Symbol" w:cs="Symbol" w:hint="default"/>
+      </w:rPr>
+    </w:lvl>
+    <w:lvl w:ilvl="1">
+      <w:start w:val="1"/>
+      <w:numFmt w:val="bullet"/>
+      <w:lvlText w:val="◦"/>
+      <w:lvlJc w:val="left"/>
+      <w:pPr>
+        <w:tabs>
+          <w:tab w:val="num" w:pos="1080"/>
+        </w:tabs>
+        <w:ind w:left="1080" w:hanging="360"/>
+      </w:pPr>
+      <w:rPr>
+        <w:rFonts w:ascii="OpenSymbol" w:hAnsi="OpenSymbol" w:cs="OpenSymbol" w:hint="default"/>
+      </w:rPr>
+    </w:lvl>
+    <w:lvl w:ilvl="2">
+      <w:start w:val="1"/>
+      <w:numFmt w:val="bullet"/>
+      <w:lvlText w:val="▪"/>
+      <w:lvlJc w:val="left"/>
+      <w:pPr>
+        <w:tabs>
+          <w:tab w:val="num" w:pos="1440"/>
+        </w:tabs>
+        <w:ind w:left="1440" w:hanging="360"/>
+      </w:pPr>
+      <w:rPr>
+        <w:rFonts w:ascii="OpenSymbol" w:hAnsi="OpenSymbol" w:cs="OpenSymbol" w:hint="default"/>
+      </w:rPr>
+    </w:lvl>
+    <w:lvl w:ilvl="3">
+      <w:start w:val="1"/>
+      <w:numFmt w:val="bullet"/>
+      <w:lvlText w:val=""/>
+      <w:lvlJc w:val="left"/>
+      <w:pPr>
+        <w:tabs>
+          <w:tab w:val="num" w:pos="1800"/>
+        </w:tabs>
+        <w:ind w:left="1800" w:hanging="360"/>
+      </w:pPr>
+      <w:rPr>
+        <w:rFonts w:ascii="Symbol" w:hAnsi="Symbol" w:cs="Symbol" w:hint="default"/>
+      </w:rPr>
+    </w:lvl>
+    <w:lvl w:ilvl="4">
+      <w:start w:val="1"/>
+      <w:numFmt w:val="bullet"/>
+      <w:lvlText w:val="◦"/>
+      <w:lvlJc w:val="left"/>
+      <w:pPr>
+        <w:tabs>
+          <w:tab w:val="num" w:pos="2160"/>
+        </w:tabs>
+        <w:ind w:left="2160" w:hanging="360"/>
+      </w:pPr>
+      <w:rPr>
+        <w:rFonts w:ascii="OpenSymbol" w:hAnsi="OpenSymbol" w:cs="OpenSymbol" w:hint="default"/>
+      </w:rPr>
+    </w:lvl>
+    <w:lvl w:ilvl="5">
+      <w:start w:val="1"/>
+      <w:numFmt w:val="bullet"/>
+      <w:lvlText w:val="▪"/>
+      <w:lvlJc w:val="left"/>
+      <w:pPr>
+        <w:tabs>
+          <w:tab w:val="num" w:pos="2520"/>
+        </w:tabs>
+        <w:ind w:left="2520" w:hanging="360"/>
+      </w:pPr>
+      <w:rPr>
+        <w:rFonts w:ascii="OpenSymbol" w:hAnsi="OpenSymbol" w:cs="OpenSymbol" w:hint="default"/>
+      </w:rPr>
+    </w:lvl>
+    <w:lvl w:ilvl="6">
+      <w:start w:val="1"/>
+      <w:numFmt w:val="bullet"/>
+      <w:lvlText w:val=""/>
+      <w:lvlJc w:val="left"/>
+      <w:pPr>
+        <w:tabs>
+          <w:tab w:val="num" w:pos="2880"/>
+        </w:tabs>
+        <w:ind w:left="2880" w:hanging="360"/>
+      </w:pPr>
+      <w:rPr>
+        <w:rFonts w:ascii="Symbol" w:hAnsi="Symbol" w:cs="Symbol" w:hint="default"/>
+      </w:rPr>
+    </w:lvl>
+    <w:lvl w:ilvl="7">
+      <w:start w:val="1"/>
+      <w:numFmt w:val="bullet"/>
+      <w:lvlText w:val="◦"/>
+      <w:lvlJc w:val="left"/>
+      <w:pPr>
+        <w:tabs>
+          <w:tab w:val="num" w:pos="3240"/>
+        </w:tabs>
+        <w:ind w:left="3240" w:hanging="360"/>
+      </w:pPr>
+      <w:rPr>
+        <w:rFonts w:ascii="OpenSymbol" w:hAnsi="OpenSymbol" w:cs="OpenSymbol" w:hint="default"/>
+      </w:rPr>
+    </w:lvl>
+    <w:lvl w:ilvl="8">
+      <w:start w:val="1"/>
+      <w:numFmt w:val="bullet"/>
+      <w:lvlText w:val="▪"/>
+      <w:lvlJc w:val="left"/>
+      <w:pPr>
+        <w:tabs>
+          <w:tab w:val="num" w:pos="3600"/>
+        </w:tabs>
+        <w:ind w:left="3600" w:hanging="360"/>
+      </w:pPr>
+      <w:rPr>
+        <w:rFonts w:ascii="OpenSymbol" w:hAnsi="OpenSymbol" w:cs="OpenSymbol" w:hint="default"/>
+      </w:rPr>
+    </w:lvl>
+  </w:abstractNum>
+  <w:abstractNum w:abstractNumId="3">
+    <w:lvl w:ilvl="0">
+      <w:start w:val="1"/>
       <w:numFmt w:val="none"/>
       <w:suff w:val="nothing"/>
       <w:lvlText w:val=""/>
@@ -2811,6 +3124,9 @@
   </w:num>
   <w:num w:numId="2">
     <w:abstractNumId w:val="2"/>
+  </w:num>
+  <w:num w:numId="3">
+    <w:abstractNumId w:val="3"/>
   </w:num>
 </w:numbering>
 </file>
@@ -3704,6 +4020,24 @@
       <w:rFonts w:cs="Wingdings"/>
     </w:rPr>
   </w:style>
+  <w:style w:type="character" w:styleId="Bullets">
+    <w:name w:val="Bullets"/>
+    <w:rPr>
+      <w:rFonts w:ascii="OpenSymbol" w:hAnsi="OpenSymbol" w:eastAsia="OpenSymbol" w:cs="OpenSymbol"/>
+    </w:rPr>
+  </w:style>
+  <w:style w:type="character" w:styleId="ListLabel8">
+    <w:name w:val="ListLabel 8"/>
+    <w:rPr>
+      <w:rFonts w:cs="Symbol"/>
+    </w:rPr>
+  </w:style>
+  <w:style w:type="character" w:styleId="ListLabel9">
+    <w:name w:val="ListLabel 9"/>
+    <w:rPr>
+      <w:rFonts w:cs="OpenSymbol"/>
+    </w:rPr>
+  </w:style>
   <w:style w:type="character" w:styleId="IndexLink">
     <w:name w:val="Index Link"/>
     <w:rPr/>

</xml_diff>